<commit_message>
sniffer and doc updated
</commit_message>
<xml_diff>
--- a/docs/Pitirut_Willinger_Verschlüsselung.docx
+++ b/docs/Pitirut_Willinger_Verschlüsselung.docx
@@ -1,6 +1,6 @@
 
 <file path=word/document.xml><?xml version="1.0" encoding="utf-8"?>
-<w:document xmlns:wpc="http://schemas.microsoft.com/office/word/2010/wordprocessingCanvas" xmlns:mc="http://schemas.openxmlformats.org/markup-compatibility/2006" xmlns:o="urn:schemas-microsoft-com:office:office" xmlns:r="http://schemas.openxmlformats.org/officeDocument/2006/relationships" xmlns:m="http://schemas.openxmlformats.org/officeDocument/2006/math" xmlns:v="urn:schemas-microsoft-com:vml" xmlns:wp14="http://schemas.microsoft.com/office/word/2010/wordprocessingDrawing" xmlns:wp="http://schemas.openxmlformats.org/drawingml/2006/wordprocessingDrawing" xmlns:w10="urn:schemas-microsoft-com:office:word" xmlns:w="http://schemas.openxmlformats.org/wordprocessingml/2006/main" xmlns:w14="http://schemas.microsoft.com/office/word/2010/wordml" xmlns:wpg="http://schemas.microsoft.com/office/word/2010/wordprocessingGroup" xmlns:wpi="http://schemas.microsoft.com/office/word/2010/wordprocessingInk" xmlns:wne="http://schemas.microsoft.com/office/word/2006/wordml" xmlns:wps="http://schemas.microsoft.com/office/word/2010/wordprocessingShape" mc:Ignorable="w14 wp14">
+<w:document xmlns:wpc="http://schemas.microsoft.com/office/word/2010/wordprocessingCanvas" xmlns:mc="http://schemas.openxmlformats.org/markup-compatibility/2006" xmlns:o="urn:schemas-microsoft-com:office:office" xmlns:r="http://schemas.openxmlformats.org/officeDocument/2006/relationships" xmlns:m="http://schemas.openxmlformats.org/officeDocument/2006/math" xmlns:v="urn:schemas-microsoft-com:vml" xmlns:wp14="http://schemas.microsoft.com/office/word/2010/wordprocessingDrawing" xmlns:wp="http://schemas.openxmlformats.org/drawingml/2006/wordprocessingDrawing" xmlns:w10="urn:schemas-microsoft-com:office:word" xmlns:w="http://schemas.openxmlformats.org/wordprocessingml/2006/main" xmlns:w14="http://schemas.microsoft.com/office/word/2010/wordml" xmlns:w15="http://schemas.microsoft.com/office/word/2012/wordml" xmlns:wpg="http://schemas.microsoft.com/office/word/2010/wordprocessingGroup" xmlns:wpi="http://schemas.microsoft.com/office/word/2010/wordprocessingInk" xmlns:wne="http://schemas.microsoft.com/office/word/2006/wordml" xmlns:wps="http://schemas.microsoft.com/office/word/2010/wordprocessingShape" mc:Ignorable="w14 w15 wp14">
   <w:body>
     <w:sdt>
       <w:sdtPr>
@@ -26,7 +26,7 @@
       <w:sdtContent>
         <w:p>
           <w:pPr>
-            <w:pStyle w:val="KeinLeerraum"/>
+            <w:pStyle w:val="NoSpacing"/>
             <w:rPr>
               <w:rFonts w:ascii="Cambria" w:hAnsi="Cambria"/>
               <w:sz w:val="2"/>
@@ -119,7 +119,7 @@
                                 <w:sdtContent>
                                   <w:p>
                                     <w:pPr>
-                                      <w:pStyle w:val="KeinLeerraum"/>
+                                      <w:pStyle w:val="NoSpacing"/>
                                       <w:rPr>
                                         <w:rFonts w:asciiTheme="majorHAnsi" w:eastAsiaTheme="majorEastAsia" w:hAnsiTheme="majorHAnsi" w:cstheme="majorBidi"/>
                                         <w:caps/>
@@ -143,7 +143,7 @@
                               </w:sdt>
                               <w:p>
                                 <w:pPr>
-                                  <w:pStyle w:val="KeinLeerraum"/>
+                                  <w:pStyle w:val="NoSpacing"/>
                                   <w:spacing w:before="120"/>
                                   <w:rPr>
                                     <w:color w:val="5B9BD5" w:themeColor="accent1"/>
@@ -201,7 +201,7 @@
                   </wp:anchor>
                 </w:drawing>
               </mc:Choice>
-              <mc:Fallback xmlns:w15="http://schemas.microsoft.com/office/word/2012/wordml">
+              <mc:Fallback>
                 <w:pict>
                   <v:shapetype id="_x0000_t202" coordsize="21600,21600" o:spt="202" path="m,l,21600r21600,l21600,xe">
                     <v:stroke joinstyle="miter"/>
@@ -819,9 +819,9 @@
                   </wp:anchor>
                 </w:drawing>
               </mc:Choice>
-              <mc:Fallback xmlns:w15="http://schemas.microsoft.com/office/word/2012/wordml">
+              <mc:Fallback>
                 <w:pict>
-                  <v:group w14:anchorId="5E8103A6" id="Group 2" o:spid="_x0000_s1026" style="position:absolute;margin-left:0;margin-top:0;width:432.65pt;height:448.55pt;z-index:-251656192;mso-width-percent:706;mso-height-percent:566;mso-left-percent:220;mso-top-percent:300;mso-position-horizontal-relative:page;mso-position-vertical-relative:page;mso-width-percent:706;mso-height-percent:566;mso-left-percent:220;mso-top-percent:300" coordsize="43291,44910" o:gfxdata="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">
+                  <v:group w14:anchorId="43C5FD38" id="Group 2" o:spid="_x0000_s1026" style="position:absolute;margin-left:0;margin-top:0;width:432.65pt;height:448.55pt;z-index:-251656192;mso-width-percent:706;mso-height-percent:566;mso-left-percent:220;mso-top-percent:300;mso-position-horizontal-relative:page;mso-position-vertical-relative:page;mso-width-percent:706;mso-height-percent:566;mso-left-percent:220;mso-top-percent:300" coordsize="43291,44910" o:gfxdata="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">
                     <o:lock v:ext="edit" aspectratio="t"/>
                     <v:shape id="Freeform 64" o:spid="_x0000_s1027" style="position:absolute;left:15017;width:28274;height:28352;visibility:visible;mso-wrap-style:square;v-text-anchor:top" coordsize="1781,1786" o:gfxdata="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" path="m4,1786l,1782,1776,r5,5l4,1786xe" filled="f" stroked="f">
                       <v:path arrowok="t" o:connecttype="custom" o:connectlocs="6350,2835275;0,2828925;2819400,0;2827338,7938;6350,2835275" o:connectangles="0,0,0,0,0"/>
@@ -902,7 +902,7 @@
                             <w:txbxContent>
                               <w:p>
                                 <w:pPr>
-                                  <w:pStyle w:val="KeinLeerraum"/>
+                                  <w:pStyle w:val="NoSpacing"/>
                                   <w:jc w:val="right"/>
                                   <w:rPr>
                                     <w:color w:val="5B9BD5" w:themeColor="accent1"/>
@@ -941,7 +941,25 @@
                                         <w:sz w:val="36"/>
                                         <w:szCs w:val="36"/>
                                       </w:rPr>
-                                      <w:t xml:space="preserve"> Stefan, Willinger Andreas</w:t>
+                                      <w:t xml:space="preserve"> Stefan, </w:t>
+                                    </w:r>
+                                    <w:proofErr w:type="spellStart"/>
+                                    <w:r>
+                                      <w:rPr>
+                                        <w:color w:val="5B9BD5" w:themeColor="accent1"/>
+                                        <w:sz w:val="36"/>
+                                        <w:szCs w:val="36"/>
+                                      </w:rPr>
+                                      <w:t>Willinger</w:t>
+                                    </w:r>
+                                    <w:proofErr w:type="spellEnd"/>
+                                    <w:r>
+                                      <w:rPr>
+                                        <w:color w:val="5B9BD5" w:themeColor="accent1"/>
+                                        <w:sz w:val="36"/>
+                                        <w:szCs w:val="36"/>
+                                      </w:rPr>
+                                      <w:t xml:space="preserve"> Andreas</w:t>
                                     </w:r>
                                   </w:sdtContent>
                                 </w:sdt>
@@ -963,7 +981,7 @@
                                 <w:sdtContent>
                                   <w:p>
                                     <w:pPr>
-                                      <w:pStyle w:val="KeinLeerraum"/>
+                                      <w:pStyle w:val="NoSpacing"/>
                                       <w:jc w:val="right"/>
                                       <w:rPr>
                                         <w:color w:val="5B9BD5" w:themeColor="accent1"/>
@@ -1002,7 +1020,7 @@
                   </wp:anchor>
                 </w:drawing>
               </mc:Choice>
-              <mc:Fallback xmlns:w15="http://schemas.microsoft.com/office/word/2012/wordml">
+              <mc:Fallback>
                 <w:pict>
                   <v:shape id="Text Box 69" o:spid="_x0000_s1027" type="#_x0000_t202" style="position:absolute;margin-left:0;margin-top:0;width:468pt;height:29.5pt;z-index:251659264;visibility:visible;mso-wrap-style:square;mso-width-percent:765;mso-height-percent:0;mso-wrap-distance-left:9pt;mso-wrap-distance-top:0;mso-wrap-distance-right:9pt;mso-wrap-distance-bottom:0;mso-position-horizontal:center;mso-position-horizontal-relative:page;mso-position-vertical:bottom;mso-position-vertical-relative:margin;mso-width-percent:765;mso-height-percent:0;mso-width-relative:page;mso-height-relative:margin;v-text-anchor:bottom" o:gfxdata="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" filled="f" stroked="f" strokeweight=".5pt">
                     <v:textbox style="mso-fit-shape-to-text:t" inset="0,0,0,0">
@@ -1160,7 +1178,7 @@
       <w:sdtContent>
         <w:p>
           <w:pPr>
-            <w:pStyle w:val="Inhaltsverzeichnisberschrift"/>
+            <w:pStyle w:val="TOCHeading"/>
             <w:rPr>
               <w:rFonts w:ascii="Cambria" w:hAnsi="Cambria"/>
             </w:rPr>
@@ -1176,7 +1194,7 @@
         </w:p>
         <w:p>
           <w:pPr>
-            <w:pStyle w:val="Verzeichnis1"/>
+            <w:pStyle w:val="TOC1"/>
             <w:tabs>
               <w:tab w:val="right" w:leader="dot" w:pos="9062"/>
             </w:tabs>
@@ -1273,7 +1291,7 @@
         </w:p>
         <w:p>
           <w:pPr>
-            <w:pStyle w:val="Verzeichnis1"/>
+            <w:pStyle w:val="TOC1"/>
             <w:tabs>
               <w:tab w:val="right" w:leader="dot" w:pos="9062"/>
             </w:tabs>
@@ -1351,7 +1369,7 @@
         </w:p>
         <w:p>
           <w:pPr>
-            <w:pStyle w:val="Verzeichnis1"/>
+            <w:pStyle w:val="TOC1"/>
             <w:tabs>
               <w:tab w:val="right" w:leader="dot" w:pos="9062"/>
             </w:tabs>
@@ -1430,7 +1448,7 @@
         </w:p>
         <w:p>
           <w:pPr>
-            <w:pStyle w:val="Verzeichnis1"/>
+            <w:pStyle w:val="TOC1"/>
             <w:tabs>
               <w:tab w:val="right" w:leader="dot" w:pos="9062"/>
             </w:tabs>
@@ -1543,7 +1561,7 @@
     </w:p>
     <w:p>
       <w:pPr>
-        <w:pStyle w:val="berschrift1"/>
+        <w:pStyle w:val="Heading1"/>
         <w:rPr>
           <w:rFonts w:ascii="Cambria" w:hAnsi="Cambria"/>
         </w:rPr>
@@ -1560,7 +1578,7 @@
     </w:p>
     <w:p>
       <w:pPr>
-        <w:pStyle w:val="StandardWeb"/>
+        <w:pStyle w:val="NormalWeb"/>
         <w:shd w:val="clear" w:color="auto" w:fill="FFFFFF"/>
         <w:spacing w:before="0" w:beforeAutospacing="0" w:after="240" w:afterAutospacing="0" w:line="294" w:lineRule="atLeast"/>
         <w:rPr>
@@ -1594,7 +1612,7 @@
     </w:p>
     <w:p>
       <w:pPr>
-        <w:pStyle w:val="StandardWeb"/>
+        <w:pStyle w:val="NormalWeb"/>
         <w:shd w:val="clear" w:color="auto" w:fill="FFFFFF"/>
         <w:spacing w:before="0" w:beforeAutospacing="0" w:after="240" w:afterAutospacing="0" w:line="294" w:lineRule="atLeast"/>
         <w:rPr>
@@ -1662,7 +1680,7 @@
         </w:rPr>
         <w:t> </w:t>
       </w:r>
-      <w:hyperlink r:id="rId7" w:tgtFrame="_blank" w:history="1">
+      <w:hyperlink r:id="rId6" w:tgtFrame="_blank" w:history="1">
         <w:r>
           <w:rPr>
             <w:rStyle w:val="Hyperlink"/>
@@ -1703,7 +1721,7 @@
         </w:rPr>
         <w:t> </w:t>
       </w:r>
-      <w:hyperlink r:id="rId8" w:history="1">
+      <w:hyperlink r:id="rId7" w:history="1">
         <w:r>
           <w:rPr>
             <w:rStyle w:val="Hyperlink"/>
@@ -1895,7 +1913,7 @@
     </w:p>
     <w:p>
       <w:pPr>
-        <w:pStyle w:val="berschrift1"/>
+        <w:pStyle w:val="Heading1"/>
         <w:rPr>
           <w:rFonts w:ascii="Cambria" w:hAnsi="Cambria"/>
         </w:rPr>
@@ -1912,7 +1930,7 @@
     </w:p>
     <w:p>
       <w:pPr>
-        <w:pStyle w:val="KeinLeerraum"/>
+        <w:pStyle w:val="NoSpacing"/>
         <w:rPr>
           <w:rFonts w:ascii="Cambria" w:hAnsi="Cambria"/>
           <w:lang w:val="de-AT"/>
@@ -1928,7 +1946,7 @@
     </w:p>
     <w:p>
       <w:pPr>
-        <w:pStyle w:val="KeinLeerraum"/>
+        <w:pStyle w:val="NoSpacing"/>
         <w:rPr>
           <w:rFonts w:ascii="Cambria" w:hAnsi="Cambria"/>
           <w:lang w:val="de-AT"/>
@@ -1951,7 +1969,7 @@
     </w:p>
     <w:p>
       <w:pPr>
-        <w:pStyle w:val="KeinLeerraum"/>
+        <w:pStyle w:val="NoSpacing"/>
         <w:rPr>
           <w:rFonts w:ascii="Cambria" w:hAnsi="Cambria"/>
           <w:lang w:val="de-AT"/>
@@ -1967,7 +1985,16 @@
     </w:p>
     <w:p>
       <w:pPr>
-        <w:pStyle w:val="KeinLeerraum"/>
+        <w:pStyle w:val="NoSpacing"/>
+        <w:rPr>
+          <w:rFonts w:ascii="Cambria" w:hAnsi="Cambria"/>
+          <w:lang w:val="de-AT"/>
+        </w:rPr>
+      </w:pPr>
+    </w:p>
+    <w:p>
+      <w:pPr>
+        <w:pStyle w:val="NoSpacing"/>
         <w:numPr>
           <w:ilvl w:val="0"/>
           <w:numId w:val="6"/>
@@ -1982,12 +2009,26 @@
           <w:rFonts w:ascii="Cambria" w:hAnsi="Cambria"/>
           <w:lang w:val="de-AT"/>
         </w:rPr>
-        <w:t>Client hat keinen SessionKey:</w:t>
-      </w:r>
-    </w:p>
-    <w:p>
-      <w:pPr>
-        <w:pStyle w:val="KeinLeerraum"/>
+        <w:t xml:space="preserve">Client hat keinen </w:t>
+      </w:r>
+      <w:r>
+        <w:rPr>
+          <w:rFonts w:ascii="Cambria" w:hAnsi="Cambria"/>
+          <w:lang w:val="de-AT"/>
+        </w:rPr>
+        <w:t>s</w:t>
+      </w:r>
+      <w:r>
+        <w:rPr>
+          <w:rFonts w:ascii="Cambria" w:hAnsi="Cambria"/>
+          <w:lang w:val="de-AT"/>
+        </w:rPr>
+        <w:t>essionKey:</w:t>
+      </w:r>
+    </w:p>
+    <w:p>
+      <w:pPr>
+        <w:pStyle w:val="NoSpacing"/>
         <w:numPr>
           <w:ilvl w:val="1"/>
           <w:numId w:val="6"/>
@@ -2002,12 +2043,200 @@
           <w:rFonts w:ascii="Cambria" w:hAnsi="Cambria"/>
           <w:lang w:val="de-AT"/>
         </w:rPr>
+        <w:t xml:space="preserve">Der Befehl !keys muss eingegeben werden um die folgenden Schritte zu ermöglichen </w:t>
+      </w:r>
+    </w:p>
+    <w:p>
+      <w:pPr>
+        <w:pStyle w:val="NoSpacing"/>
+        <w:numPr>
+          <w:ilvl w:val="2"/>
+          <w:numId w:val="6"/>
+        </w:numPr>
+        <w:rPr>
+          <w:rFonts w:ascii="Cambria" w:hAnsi="Cambria"/>
+          <w:lang w:val="de-AT"/>
+        </w:rPr>
+      </w:pPr>
+      <w:r>
+        <w:rPr>
+          <w:rFonts w:ascii="Cambria" w:hAnsi="Cambria"/>
+          <w:lang w:val="de-AT"/>
+        </w:rPr>
         <w:t>erstellt den SharingKey basierend auf RSA</w:t>
       </w:r>
     </w:p>
     <w:p>
       <w:pPr>
-        <w:pStyle w:val="KeinLeerraum"/>
+        <w:pStyle w:val="NoSpacing"/>
+        <w:numPr>
+          <w:ilvl w:val="2"/>
+          <w:numId w:val="6"/>
+        </w:numPr>
+        <w:rPr>
+          <w:rFonts w:ascii="Cambria" w:hAnsi="Cambria"/>
+          <w:lang w:val="de-AT"/>
+        </w:rPr>
+      </w:pPr>
+      <w:r>
+        <w:rPr>
+          <w:rFonts w:ascii="Cambria" w:hAnsi="Cambria"/>
+          <w:lang w:val="de-AT"/>
+        </w:rPr>
+        <w:t>sendet den PublicKey via Sockets an den Server</w:t>
+      </w:r>
+    </w:p>
+    <w:p>
+      <w:pPr>
+        <w:pStyle w:val="NoSpacing"/>
+        <w:numPr>
+          <w:ilvl w:val="3"/>
+          <w:numId w:val="6"/>
+        </w:numPr>
+        <w:rPr>
+          <w:rFonts w:ascii="Cambria" w:hAnsi="Cambria"/>
+          <w:lang w:val="de-AT"/>
+        </w:rPr>
+      </w:pPr>
+      <w:r>
+        <w:rPr>
+          <w:rFonts w:ascii="Cambria" w:hAnsi="Cambria"/>
+          <w:lang w:val="de-AT"/>
+        </w:rPr>
+        <w:sym w:font="Wingdings" w:char="F0E0"/>
+      </w:r>
+      <w:r>
+        <w:rPr>
+          <w:rFonts w:ascii="Cambria" w:hAnsi="Cambria"/>
+          <w:lang w:val="de-AT"/>
+        </w:rPr>
+        <w:t xml:space="preserve"> GENKEY | publicKey</w:t>
+      </w:r>
+      <w:r>
+        <w:rPr>
+          <w:rFonts w:ascii="Cambria" w:hAnsi="Cambria"/>
+          <w:lang w:val="de-AT"/>
+        </w:rPr>
+        <w:t xml:space="preserve"> </w:t>
+      </w:r>
+    </w:p>
+    <w:p>
+      <w:pPr>
+        <w:pStyle w:val="NoSpacing"/>
+        <w:numPr>
+          <w:ilvl w:val="2"/>
+          <w:numId w:val="6"/>
+        </w:numPr>
+        <w:rPr>
+          <w:rFonts w:ascii="Cambria" w:hAnsi="Cambria"/>
+          <w:lang w:val="de-AT"/>
+        </w:rPr>
+      </w:pPr>
+      <w:r>
+        <w:rPr>
+          <w:rFonts w:ascii="Cambria" w:hAnsi="Cambria"/>
+          <w:lang w:val="de-AT"/>
+        </w:rPr>
+        <w:t>Server erhält den v</w:t>
+      </w:r>
+      <w:r>
+        <w:rPr>
+          <w:rFonts w:ascii="Cambria" w:hAnsi="Cambria"/>
+          <w:lang w:val="de-AT"/>
+        </w:rPr>
+        <w:t>erschlüsselten PublicKey</w:t>
+      </w:r>
+    </w:p>
+    <w:p>
+      <w:pPr>
+        <w:pStyle w:val="NoSpacing"/>
+        <w:numPr>
+          <w:ilvl w:val="2"/>
+          <w:numId w:val="6"/>
+        </w:numPr>
+        <w:rPr>
+          <w:rFonts w:ascii="Cambria" w:hAnsi="Cambria"/>
+          <w:lang w:val="de-AT"/>
+        </w:rPr>
+      </w:pPr>
+      <w:r>
+        <w:rPr>
+          <w:rFonts w:ascii="Cambria" w:hAnsi="Cambria"/>
+          <w:lang w:val="de-AT"/>
+        </w:rPr>
+        <w:t>Server erstellt den AES secretKey und verschlüsselt ihn mithilfe des publicKeys</w:t>
+      </w:r>
+    </w:p>
+    <w:p>
+      <w:pPr>
+        <w:pStyle w:val="NoSpacing"/>
+        <w:numPr>
+          <w:ilvl w:val="2"/>
+          <w:numId w:val="6"/>
+        </w:numPr>
+        <w:rPr>
+          <w:rFonts w:ascii="Cambria" w:hAnsi="Cambria"/>
+          <w:lang w:val="de-AT"/>
+        </w:rPr>
+      </w:pPr>
+      <w:r>
+        <w:rPr>
+          <w:rFonts w:ascii="Cambria" w:hAnsi="Cambria"/>
+          <w:lang w:val="de-AT"/>
+        </w:rPr>
+        <w:t>Server schickt diesen mithilfe von Sockets an den Client</w:t>
+      </w:r>
+    </w:p>
+    <w:p>
+      <w:pPr>
+        <w:pStyle w:val="NoSpacing"/>
+        <w:numPr>
+          <w:ilvl w:val="3"/>
+          <w:numId w:val="6"/>
+        </w:numPr>
+        <w:rPr>
+          <w:rFonts w:ascii="Cambria" w:hAnsi="Cambria"/>
+          <w:lang w:val="de-AT"/>
+        </w:rPr>
+      </w:pPr>
+      <w:r>
+        <w:rPr>
+          <w:rFonts w:ascii="Cambria" w:hAnsi="Cambria"/>
+          <w:lang w:val="de-AT"/>
+        </w:rPr>
+        <w:sym w:font="Wingdings" w:char="F0E0"/>
+      </w:r>
+      <w:r>
+        <w:rPr>
+          <w:rFonts w:ascii="Cambria" w:hAnsi="Cambria"/>
+          <w:lang w:val="de-AT"/>
+        </w:rPr>
+        <w:t xml:space="preserve"> SETKEY | secretKey</w:t>
+      </w:r>
+    </w:p>
+    <w:p>
+      <w:pPr>
+        <w:pStyle w:val="NoSpacing"/>
+        <w:numPr>
+          <w:ilvl w:val="2"/>
+          <w:numId w:val="6"/>
+        </w:numPr>
+        <w:rPr>
+          <w:rFonts w:ascii="Cambria" w:hAnsi="Cambria"/>
+          <w:lang w:val="de-AT"/>
+        </w:rPr>
+      </w:pPr>
+      <w:r>
+        <w:rPr>
+          <w:rFonts w:ascii="Cambria" w:hAnsi="Cambria"/>
+          <w:lang w:val="de-AT"/>
+        </w:rPr>
+        <w:t>Client erhält den secretKey und entschlüsselt ihn mithilfe des privateKeys und setzt ihn auch (local)</w:t>
+      </w:r>
+    </w:p>
+    <w:p>
+      <w:pPr>
+        <w:pStyle w:val="NoSpacing"/>
         <w:numPr>
           <w:ilvl w:val="1"/>
           <w:numId w:val="6"/>
@@ -2022,12 +2251,12 @@
           <w:rFonts w:ascii="Cambria" w:hAnsi="Cambria"/>
           <w:lang w:val="de-AT"/>
         </w:rPr>
-        <w:t>sendet den PublicKey via Sockets an den Server</w:t>
-      </w:r>
-    </w:p>
-    <w:p>
-      <w:pPr>
-        <w:pStyle w:val="KeinLeerraum"/>
+        <w:t>Wenn der !keys Befehl nicht verwendet wird, sendet der Client die Nachricht unverschlüsselt</w:t>
+      </w:r>
+    </w:p>
+    <w:p>
+      <w:pPr>
+        <w:pStyle w:val="NoSpacing"/>
         <w:numPr>
           <w:ilvl w:val="2"/>
           <w:numId w:val="6"/>
@@ -2049,33 +2278,42 @@
           <w:rFonts w:ascii="Cambria" w:hAnsi="Cambria"/>
           <w:lang w:val="de-AT"/>
         </w:rPr>
-        <w:t xml:space="preserve"> Pkey | „ </w:t>
-      </w:r>
-      <w:r>
+        <w:t xml:space="preserve"> PLAINMSG | message</w:t>
+      </w:r>
+    </w:p>
+    <w:p>
+      <w:pPr>
+        <w:pStyle w:val="NoSpacing"/>
+        <w:ind w:left="2160"/>
         <w:rPr>
           <w:rFonts w:ascii="Cambria" w:hAnsi="Cambria"/>
           <w:lang w:val="de-AT"/>
         </w:rPr>
-        <w:t>eine Nachricht</w:t>
-      </w:r>
-      <w:r>
+      </w:pPr>
+    </w:p>
+    <w:p>
+      <w:pPr>
+        <w:pStyle w:val="NoSpacing"/>
+        <w:numPr>
+          <w:ilvl w:val="0"/>
+          <w:numId w:val="6"/>
+        </w:numPr>
         <w:rPr>
           <w:rFonts w:ascii="Cambria" w:hAnsi="Cambria"/>
           <w:lang w:val="de-AT"/>
         </w:rPr>
-        <w:t xml:space="preserve"> </w:t>
-      </w:r>
+      </w:pPr>
       <w:r>
         <w:rPr>
           <w:rFonts w:ascii="Cambria" w:hAnsi="Cambria"/>
           <w:lang w:val="de-AT"/>
         </w:rPr>
-        <w:t xml:space="preserve">“ </w:t>
-      </w:r>
-    </w:p>
-    <w:p>
-      <w:pPr>
-        <w:pStyle w:val="KeinLeerraum"/>
+        <w:t>Client hat sessionKey:</w:t>
+      </w:r>
+    </w:p>
+    <w:p>
+      <w:pPr>
+        <w:pStyle w:val="NoSpacing"/>
         <w:numPr>
           <w:ilvl w:val="1"/>
           <w:numId w:val="6"/>
@@ -2090,12 +2328,39 @@
           <w:rFonts w:ascii="Cambria" w:hAnsi="Cambria"/>
           <w:lang w:val="de-AT"/>
         </w:rPr>
-        <w:t>Server erhält den Verschlüsselten PublicKey</w:t>
-      </w:r>
-    </w:p>
-    <w:p>
-      <w:pPr>
-        <w:pStyle w:val="KeinLeerraum"/>
+        <w:t>Client verschlüsselt Nachricht und sendet diese an den Server mittels Sockets</w:t>
+      </w:r>
+    </w:p>
+    <w:p>
+      <w:pPr>
+        <w:pStyle w:val="NoSpacing"/>
+        <w:numPr>
+          <w:ilvl w:val="2"/>
+          <w:numId w:val="6"/>
+        </w:numPr>
+        <w:rPr>
+          <w:rFonts w:ascii="Cambria" w:hAnsi="Cambria"/>
+          <w:lang w:val="de-AT"/>
+        </w:rPr>
+      </w:pPr>
+      <w:r>
+        <w:rPr>
+          <w:rFonts w:ascii="Cambria" w:hAnsi="Cambria"/>
+          <w:lang w:val="de-AT"/>
+        </w:rPr>
+        <w:sym w:font="Wingdings" w:char="F0E0"/>
+      </w:r>
+      <w:r>
+        <w:rPr>
+          <w:rFonts w:ascii="Cambria" w:hAnsi="Cambria"/>
+          <w:lang w:val="de-AT"/>
+        </w:rPr>
+        <w:t xml:space="preserve"> ENCMSG | message</w:t>
+      </w:r>
+    </w:p>
+    <w:p>
+      <w:pPr>
+        <w:pStyle w:val="NoSpacing"/>
         <w:numPr>
           <w:ilvl w:val="1"/>
           <w:numId w:val="6"/>
@@ -2110,14 +2375,34 @@
           <w:rFonts w:ascii="Cambria" w:hAnsi="Cambria"/>
           <w:lang w:val="de-AT"/>
         </w:rPr>
-        <w:t>sss</w:t>
-      </w:r>
-    </w:p>
-    <w:p>
-      <w:pPr>
-        <w:pStyle w:val="KeinLeerraum"/>
+        <w:t>Server entschlüsselt mithilfe des sessionKeys und zeigt die Nachricht an</w:t>
+      </w:r>
+    </w:p>
+    <w:p>
+      <w:pPr>
+        <w:pStyle w:val="NoSpacing"/>
+        <w:ind w:left="1440"/>
+        <w:rPr>
+          <w:rFonts w:ascii="Cambria" w:hAnsi="Cambria"/>
+          <w:lang w:val="de-AT"/>
+        </w:rPr>
+      </w:pPr>
+    </w:p>
+    <w:p>
+      <w:pPr>
+        <w:pStyle w:val="NoSpacing"/>
+        <w:ind w:left="1440"/>
+        <w:rPr>
+          <w:rFonts w:ascii="Cambria" w:hAnsi="Cambria"/>
+          <w:lang w:val="de-AT"/>
+        </w:rPr>
+      </w:pPr>
+    </w:p>
+    <w:p>
+      <w:pPr>
+        <w:pStyle w:val="NoSpacing"/>
         <w:numPr>
-          <w:ilvl w:val="1"/>
+          <w:ilvl w:val="0"/>
           <w:numId w:val="6"/>
         </w:numPr>
         <w:rPr>
@@ -2130,16 +2415,12 @@
           <w:rFonts w:ascii="Cambria" w:hAnsi="Cambria"/>
           <w:lang w:val="de-AT"/>
         </w:rPr>
-        <w:t>sss</w:t>
-      </w:r>
-    </w:p>
-    <w:p>
-      <w:pPr>
-        <w:pStyle w:val="KeinLeerraum"/>
-        <w:numPr>
-          <w:ilvl w:val="1"/>
-          <w:numId w:val="6"/>
-        </w:numPr>
+        <w:t>In beiden Fällen sendet der Server GOTMESSAGE | 0 zurück</w:t>
+      </w:r>
+    </w:p>
+    <w:p>
+      <w:pPr>
+        <w:pStyle w:val="NoSpacing"/>
         <w:rPr>
           <w:rFonts w:ascii="Cambria" w:hAnsi="Cambria"/>
           <w:lang w:val="de-AT"/>
@@ -2148,7 +2429,7 @@
     </w:p>
     <w:p>
       <w:pPr>
-        <w:pStyle w:val="KeinLeerraum"/>
+        <w:pStyle w:val="NoSpacing"/>
         <w:rPr>
           <w:rFonts w:ascii="Cambria" w:hAnsi="Cambria"/>
           <w:lang w:val="de-AT"/>
@@ -2157,7 +2438,7 @@
     </w:p>
     <w:p>
       <w:pPr>
-        <w:pStyle w:val="KeinLeerraum"/>
+        <w:pStyle w:val="NoSpacing"/>
         <w:rPr>
           <w:rFonts w:ascii="Cambria" w:hAnsi="Cambria"/>
           <w:lang w:val="de-AT"/>
@@ -2166,7 +2447,7 @@
     </w:p>
     <w:p>
       <w:pPr>
-        <w:pStyle w:val="KeinLeerraum"/>
+        <w:pStyle w:val="NoSpacing"/>
         <w:rPr>
           <w:rFonts w:ascii="Cambria" w:hAnsi="Cambria"/>
           <w:lang w:val="de-AT"/>
@@ -2175,7 +2456,7 @@
     </w:p>
     <w:p>
       <w:pPr>
-        <w:pStyle w:val="KeinLeerraum"/>
+        <w:pStyle w:val="NoSpacing"/>
         <w:rPr>
           <w:rFonts w:ascii="Cambria" w:hAnsi="Cambria"/>
           <w:lang w:val="de-AT"/>
@@ -2184,7 +2465,7 @@
     </w:p>
     <w:p>
       <w:pPr>
-        <w:pStyle w:val="KeinLeerraum"/>
+        <w:pStyle w:val="NoSpacing"/>
         <w:rPr>
           <w:rFonts w:ascii="Cambria" w:hAnsi="Cambria"/>
           <w:lang w:val="de-AT"/>
@@ -2193,7 +2474,7 @@
     </w:p>
     <w:p>
       <w:pPr>
-        <w:pStyle w:val="KeinLeerraum"/>
+        <w:pStyle w:val="NoSpacing"/>
         <w:rPr>
           <w:rFonts w:ascii="Cambria" w:hAnsi="Cambria"/>
           <w:lang w:val="de-AT"/>
@@ -2202,7 +2483,7 @@
     </w:p>
     <w:p>
       <w:pPr>
-        <w:pStyle w:val="KeinLeerraum"/>
+        <w:pStyle w:val="NoSpacing"/>
         <w:rPr>
           <w:rFonts w:ascii="Cambria" w:hAnsi="Cambria"/>
           <w:lang w:val="de-AT"/>
@@ -2211,7 +2492,7 @@
     </w:p>
     <w:p>
       <w:pPr>
-        <w:pStyle w:val="KeinLeerraum"/>
+        <w:pStyle w:val="NoSpacing"/>
         <w:rPr>
           <w:rFonts w:ascii="Cambria" w:hAnsi="Cambria"/>
           <w:lang w:val="de-AT"/>
@@ -2220,12 +2501,43 @@
     </w:p>
     <w:p>
       <w:pPr>
-        <w:pStyle w:val="KeinLeerraum"/>
+        <w:spacing w:line="259" w:lineRule="auto"/>
+        <w:rPr>
+          <w:rFonts w:ascii="Cambria" w:eastAsiaTheme="minorEastAsia" w:hAnsi="Cambria" w:cs="Times New Roman"/>
+        </w:rPr>
+      </w:pPr>
+      <w:r>
+        <w:rPr>
+          <w:rFonts w:ascii="Cambria" w:hAnsi="Cambria"/>
+        </w:rPr>
+        <w:br w:type="page"/>
+      </w:r>
+    </w:p>
+    <w:p>
+      <w:pPr>
+        <w:pStyle w:val="NoSpacing"/>
         <w:rPr>
           <w:rFonts w:ascii="Cambria" w:hAnsi="Cambria"/>
           <w:lang w:val="de-AT"/>
         </w:rPr>
       </w:pPr>
+      <w:r>
+        <w:rPr>
+          <w:rFonts w:ascii="Cambria" w:hAnsi="Cambria"/>
+          <w:lang w:val="de-AT"/>
+        </w:rPr>
+        <w:lastRenderedPageBreak/>
+        <w:t>Unser Konzept schaut wie folgt aus:</w:t>
+      </w:r>
+    </w:p>
+    <w:p>
+      <w:pPr>
+        <w:pStyle w:val="NoSpacing"/>
+        <w:rPr>
+          <w:rFonts w:ascii="Cambria" w:hAnsi="Cambria"/>
+          <w:lang w:val="de-AT"/>
+        </w:rPr>
+      </w:pPr>
     </w:p>
     <w:p>
       <w:pPr>
@@ -2237,45 +2549,14 @@
       <w:r>
         <w:rPr>
           <w:rFonts w:ascii="Cambria" w:hAnsi="Cambria"/>
-        </w:rPr>
-        <w:br w:type="page"/>
-      </w:r>
-    </w:p>
-    <w:p>
-      <w:pPr>
-        <w:pStyle w:val="KeinLeerraum"/>
-        <w:rPr>
-          <w:rFonts w:ascii="Cambria" w:hAnsi="Cambria"/>
-          <w:lang w:val="de-AT"/>
-        </w:rPr>
-      </w:pPr>
-    </w:p>
-    <w:p>
-      <w:pPr>
-        <w:pStyle w:val="KeinLeerraum"/>
-        <w:rPr>
-          <w:rFonts w:ascii="Cambria" w:hAnsi="Cambria"/>
-          <w:lang w:val="de-AT"/>
-        </w:rPr>
-      </w:pPr>
-      <w:r>
-        <w:rPr>
-          <w:rFonts w:ascii="Cambria" w:hAnsi="Cambria"/>
-          <w:lang w:val="de-AT"/>
-        </w:rPr>
-        <w:t>Unser Konzept schaut wie folgt aus:</w:t>
-      </w:r>
-      <w:r>
-        <w:rPr>
-          <w:rFonts w:ascii="Cambria" w:hAnsi="Cambria"/>
           <w:noProof/>
-          <w:lang w:val="de-AT" w:eastAsia="de-AT"/>
+          <w:lang w:eastAsia="de-AT"/>
         </w:rPr>
         <w:drawing>
-          <wp:inline distT="0" distB="0" distL="0" distR="0">
-            <wp:extent cx="8330272" cy="5705474"/>
-            <wp:effectExtent l="0" t="1905" r="0" b="0"/>
-            <wp:docPr id="2" name="Picture 2" descr="C:\Users\Xhywher\Documents\SecuSock\docs\UML.jpg"/>
+          <wp:inline distT="0" distB="0" distL="0" distR="0" wp14:anchorId="26A288D1" wp14:editId="446780E2">
+            <wp:extent cx="8216447" cy="5845175"/>
+            <wp:effectExtent l="4445" t="0" r="0" b="0"/>
+            <wp:docPr id="1" name="Picture 1" descr="C:\Users\Xhywher\Documents\SecuSock\docs\UML.jpg"/>
             <wp:cNvGraphicFramePr>
               <a:graphicFrameLocks xmlns:a="http://schemas.openxmlformats.org/drawingml/2006/main" noChangeAspect="1"/>
             </wp:cNvGraphicFramePr>
@@ -2283,13 +2564,13 @@
               <a:graphicData uri="http://schemas.openxmlformats.org/drawingml/2006/picture">
                 <pic:pic xmlns:pic="http://schemas.openxmlformats.org/drawingml/2006/picture">
                   <pic:nvPicPr>
-                    <pic:cNvPr id="0" name="Picture 3" descr="C:\Users\Xhywher\Documents\SecuSock\docs\UML.jpg"/>
+                    <pic:cNvPr id="0" name="Picture 1" descr="C:\Users\Xhywher\Documents\SecuSock\docs\UML.jpg"/>
                     <pic:cNvPicPr>
                       <a:picLocks noChangeAspect="1" noChangeArrowheads="1"/>
                     </pic:cNvPicPr>
                   </pic:nvPicPr>
                   <pic:blipFill>
-                    <a:blip r:embed="rId9">
+                    <a:blip r:embed="rId8">
                       <a:extLst>
                         <a:ext uri="{28A0092B-C50C-407E-A947-70E740481C1C}">
                           <a14:useLocalDpi xmlns:a14="http://schemas.microsoft.com/office/drawing/2010/main" val="0"/>
@@ -2304,7 +2585,7 @@
                   <pic:spPr bwMode="auto">
                     <a:xfrm rot="5400000">
                       <a:off x="0" y="0"/>
-                      <a:ext cx="8334812" cy="5708583"/>
+                      <a:ext cx="8266181" cy="5880556"/>
                     </a:xfrm>
                     <a:prstGeom prst="rect">
                       <a:avLst/>
@@ -2320,28 +2601,16 @@
           </wp:inline>
         </w:drawing>
       </w:r>
-    </w:p>
-    <w:p>
-      <w:pPr>
-        <w:pStyle w:val="KeinLeerraum"/>
-        <w:rPr>
-          <w:rFonts w:ascii="Cambria" w:hAnsi="Cambria"/>
-          <w:lang w:val="de-AT"/>
-        </w:rPr>
-      </w:pPr>
-    </w:p>
-    <w:p>
-      <w:pPr>
-        <w:pStyle w:val="KeinLeerraum"/>
-        <w:rPr>
-          <w:rFonts w:ascii="Cambria" w:hAnsi="Cambria"/>
-          <w:lang w:val="de-AT"/>
-        </w:rPr>
-      </w:pPr>
-    </w:p>
-    <w:p>
-      <w:pPr>
-        <w:pStyle w:val="berschrift1"/>
+      <w:r>
+        <w:rPr>
+          <w:rFonts w:ascii="Cambria" w:hAnsi="Cambria"/>
+        </w:rPr>
+        <w:br w:type="page"/>
+      </w:r>
+    </w:p>
+    <w:p>
+      <w:pPr>
+        <w:pStyle w:val="Heading1"/>
         <w:rPr>
           <w:rFonts w:ascii="Cambria" w:hAnsi="Cambria"/>
         </w:rPr>
@@ -2365,7 +2634,7 @@
     </w:p>
     <w:tbl>
       <w:tblPr>
-        <w:tblStyle w:val="Tabellenraster"/>
+        <w:tblStyle w:val="TableGrid"/>
         <w:tblW w:w="0" w:type="auto"/>
         <w:jc w:val="center"/>
         <w:tblLook w:val="04A0" w:firstRow="1" w:lastRow="0" w:firstColumn="1" w:lastColumn="0" w:noHBand="0" w:noVBand="1"/>
@@ -3000,7 +3269,7 @@
     </w:p>
     <w:p>
       <w:pPr>
-        <w:pStyle w:val="berschrift1"/>
+        <w:pStyle w:val="Heading1"/>
         <w:rPr>
           <w:rFonts w:ascii="Cambria" w:hAnsi="Cambria"/>
           <w:lang w:val="en-US"/>
@@ -3028,7 +3297,7 @@
     </w:p>
     <w:tbl>
       <w:tblPr>
-        <w:tblStyle w:val="Tabellenraster"/>
+        <w:tblStyle w:val="TableGrid"/>
         <w:tblW w:w="0" w:type="auto"/>
         <w:tblLook w:val="04A0" w:firstRow="1" w:lastRow="0" w:firstColumn="1" w:lastColumn="0" w:noHBand="0" w:noVBand="1"/>
       </w:tblPr>
@@ -3743,7 +4012,23 @@
                 <w:b/>
                 <w:lang w:val="en-US"/>
               </w:rPr>
+              <w:t xml:space="preserve">5 </w:t>
+            </w:r>
+            <w:r>
+              <w:rPr>
+                <w:rFonts w:ascii="Cambria" w:hAnsi="Cambria"/>
+                <w:b/>
+                <w:lang w:val="en-US"/>
+              </w:rPr>
               <w:t xml:space="preserve">h </w:t>
+            </w:r>
+            <w:r>
+              <w:rPr>
+                <w:rFonts w:ascii="Cambria" w:hAnsi="Cambria"/>
+                <w:b/>
+                <w:lang w:val="en-US"/>
+              </w:rPr>
+              <w:t>30 m</w:t>
             </w:r>
           </w:p>
         </w:tc>
@@ -3759,7 +4044,7 @@
     </w:p>
     <w:tbl>
       <w:tblPr>
-        <w:tblStyle w:val="Tabellenraster"/>
+        <w:tblStyle w:val="TableGrid"/>
         <w:tblW w:w="0" w:type="auto"/>
         <w:tblLook w:val="04A0" w:firstRow="1" w:lastRow="0" w:firstColumn="1" w:lastColumn="0" w:noHBand="0" w:noVBand="1"/>
       </w:tblPr>
@@ -4488,7 +4773,23 @@
                 <w:b/>
                 <w:lang w:val="en-US"/>
               </w:rPr>
+              <w:t xml:space="preserve">6 </w:t>
+            </w:r>
+            <w:r>
+              <w:rPr>
+                <w:rFonts w:ascii="Cambria" w:hAnsi="Cambria"/>
+                <w:b/>
+                <w:lang w:val="en-US"/>
+              </w:rPr>
               <w:t>h</w:t>
+            </w:r>
+            <w:r>
+              <w:rPr>
+                <w:rFonts w:ascii="Cambria" w:hAnsi="Cambria"/>
+                <w:b/>
+                <w:lang w:val="en-US"/>
+              </w:rPr>
+              <w:t xml:space="preserve"> 30 m</w:t>
             </w:r>
           </w:p>
         </w:tc>
@@ -4504,7 +4805,7 @@
     </w:p>
     <w:p>
       <w:pPr>
-        <w:pStyle w:val="berschrift1"/>
+        <w:pStyle w:val="Heading1"/>
         <w:rPr>
           <w:rFonts w:ascii="Cambria" w:hAnsi="Cambria"/>
           <w:lang w:val="en-US"/>
@@ -4532,7 +4833,7 @@
     </w:p>
     <w:p>
       <w:pPr>
-        <w:pStyle w:val="berschrift2"/>
+        <w:pStyle w:val="Heading2"/>
         <w:rPr>
           <w:rFonts w:ascii="Cambria" w:hAnsi="Cambria"/>
         </w:rPr>
@@ -4554,7 +4855,7 @@
     </w:p>
     <w:p>
       <w:pPr>
-        <w:pStyle w:val="Listenabsatz"/>
+        <w:pStyle w:val="ListParagraph"/>
         <w:numPr>
           <w:ilvl w:val="0"/>
           <w:numId w:val="6"/>
@@ -4563,37 +4864,16 @@
           <w:rFonts w:ascii="Cambria" w:hAnsi="Cambria"/>
         </w:rPr>
       </w:pPr>
-    </w:p>
-    <w:p>
-      <w:pPr>
-        <w:pStyle w:val="berschrift2"/>
-        <w:rPr>
-          <w:rFonts w:ascii="Cambria" w:hAnsi="Cambria"/>
-          <w:lang w:val="en-US"/>
-        </w:rPr>
-      </w:pPr>
-      <w:bookmarkStart w:id="6" w:name="_Toc403725033"/>
-      <w:proofErr w:type="spellStart"/>
-      <w:r>
-        <w:rPr>
-          <w:rFonts w:ascii="Cambria" w:hAnsi="Cambria"/>
-          <w:lang w:val="en-US"/>
-        </w:rPr>
-        <w:t>Niederlagen</w:t>
-      </w:r>
-      <w:proofErr w:type="spellEnd"/>
-      <w:r>
-        <w:rPr>
-          <w:rFonts w:ascii="Cambria" w:hAnsi="Cambria"/>
-          <w:lang w:val="en-US"/>
-        </w:rPr>
-        <w:t>:</w:t>
-      </w:r>
-      <w:bookmarkEnd w:id="6"/>
-    </w:p>
-    <w:p>
-      <w:pPr>
-        <w:pStyle w:val="Listenabsatz"/>
+      <w:r>
+        <w:rPr>
+          <w:rFonts w:ascii="Cambria" w:hAnsi="Cambria"/>
+        </w:rPr>
+        <w:t>Sniffer war in Python einfacher als erwartet</w:t>
+      </w:r>
+    </w:p>
+    <w:p>
+      <w:pPr>
+        <w:pStyle w:val="ListParagraph"/>
         <w:numPr>
           <w:ilvl w:val="0"/>
           <w:numId w:val="6"/>
@@ -4602,6 +4882,57 @@
           <w:rFonts w:ascii="Cambria" w:hAnsi="Cambria"/>
         </w:rPr>
       </w:pPr>
+      <w:r>
+        <w:rPr>
+          <w:rFonts w:ascii="Cambria" w:hAnsi="Cambria"/>
+        </w:rPr>
+        <w:t>Encryption schneller realisiert als gedacht, jedoch Zeitverlust durch die Niederlage</w:t>
+      </w:r>
+    </w:p>
+    <w:p>
+      <w:pPr>
+        <w:pStyle w:val="Heading2"/>
+        <w:rPr>
+          <w:rFonts w:ascii="Cambria" w:hAnsi="Cambria"/>
+          <w:lang w:val="en-US"/>
+        </w:rPr>
+      </w:pPr>
+      <w:bookmarkStart w:id="6" w:name="_Toc403725033"/>
+      <w:proofErr w:type="spellStart"/>
+      <w:r>
+        <w:rPr>
+          <w:rFonts w:ascii="Cambria" w:hAnsi="Cambria"/>
+          <w:lang w:val="en-US"/>
+        </w:rPr>
+        <w:t>Niederlagen</w:t>
+      </w:r>
+      <w:proofErr w:type="spellEnd"/>
+      <w:r>
+        <w:rPr>
+          <w:rFonts w:ascii="Cambria" w:hAnsi="Cambria"/>
+          <w:lang w:val="en-US"/>
+        </w:rPr>
+        <w:t>:</w:t>
+      </w:r>
+      <w:bookmarkEnd w:id="6"/>
+    </w:p>
+    <w:p>
+      <w:pPr>
+        <w:pStyle w:val="ListParagraph"/>
+        <w:numPr>
+          <w:ilvl w:val="0"/>
+          <w:numId w:val="6"/>
+        </w:numPr>
+        <w:rPr>
+          <w:rFonts w:ascii="Cambria" w:hAnsi="Cambria"/>
+        </w:rPr>
+      </w:pPr>
+      <w:r>
+        <w:rPr>
+          <w:rFonts w:ascii="Cambria" w:hAnsi="Cambria"/>
+        </w:rPr>
+        <w:t>Beim Ausführen auf einer standard Java installation, ist das Problem aufgetaucht, dass ein „Invalid Key size or Parameters“ Fehler geworfen wird. Dieser entstand daraus, da wir nicht die JAR’s hatten, um die Keysize limitation von AES (die Standardmäßig auf 16Bit limitiert ist) aufzuheben. Diese JAR’s befinden sich in dem REQUIRED Ordner, diese MÜSSEN in das /lib/security Verzeichnis der JRE eingefügt werden.</w:t>
+      </w:r>
     </w:p>
     <w:p>
       <w:pPr>
@@ -4619,7 +4950,7 @@
     </w:p>
     <w:p>
       <w:pPr>
-        <w:pStyle w:val="berschrift1"/>
+        <w:pStyle w:val="Heading1"/>
         <w:rPr>
           <w:rFonts w:ascii="Cambria" w:hAnsi="Cambria"/>
         </w:rPr>
@@ -4634,21 +4965,41 @@
     </w:p>
     <w:p>
       <w:pPr>
-        <w:rPr>
-          <w:rFonts w:ascii="Cambria" w:hAnsi="Cambria"/>
-        </w:rPr>
-      </w:pPr>
-    </w:p>
-    <w:p>
-      <w:pPr>
-        <w:rPr>
-          <w:rFonts w:ascii="Cambria" w:hAnsi="Cambria"/>
-        </w:rPr>
-      </w:pPr>
-    </w:p>
-    <w:p>
-      <w:pPr>
-        <w:pStyle w:val="berschrift1"/>
+        <w:pStyle w:val="Heading2"/>
+      </w:pPr>
+      <w:r>
+        <w:t>AES</w:t>
+      </w:r>
+    </w:p>
+    <w:p/>
+    <w:p>
+      <w:pPr>
+        <w:pStyle w:val="Heading2"/>
+      </w:pPr>
+      <w:r>
+        <w:t>RSA</w:t>
+      </w:r>
+    </w:p>
+    <w:p/>
+    <w:p>
+      <w:pPr>
+        <w:pStyle w:val="Heading2"/>
+      </w:pPr>
+      <w:r>
+        <w:t>Sockets</w:t>
+      </w:r>
+    </w:p>
+    <w:p/>
+    <w:p>
+      <w:pPr>
+        <w:rPr>
+          <w:rFonts w:ascii="Cambria" w:hAnsi="Cambria"/>
+        </w:rPr>
+      </w:pPr>
+    </w:p>
+    <w:p>
+      <w:pPr>
+        <w:pStyle w:val="Heading1"/>
         <w:rPr>
           <w:rFonts w:ascii="Cambria" w:hAnsi="Cambria"/>
         </w:rPr>
@@ -4662,15 +5013,7 @@
     </w:p>
     <w:p>
       <w:r>
-        <w:t xml:space="preserve">Um das Programm auszuführen, muss Apache </w:t>
-      </w:r>
-      <w:proofErr w:type="spellStart"/>
-      <w:r>
-        <w:t>Ant</w:t>
-      </w:r>
-      <w:proofErr w:type="spellEnd"/>
-      <w:r>
-        <w:t xml:space="preserve"> installiert sein.</w:t>
+        <w:t>Um das Programm auszuführen, muss Apache Ant installiert sein.</w:t>
       </w:r>
       <w:r>
         <w:br/>
@@ -4679,7 +5022,7 @@
     </w:p>
     <w:tbl>
       <w:tblPr>
-        <w:tblStyle w:val="Tabellenraster"/>
+        <w:tblStyle w:val="TableGrid"/>
         <w:tblW w:w="0" w:type="auto"/>
         <w:tblLook w:val="04A0" w:firstRow="1" w:lastRow="0" w:firstColumn="1" w:lastColumn="0" w:noHBand="0" w:noVBand="1"/>
       </w:tblPr>
@@ -4699,34 +5042,14 @@
                 <w:szCs w:val="20"/>
               </w:rPr>
             </w:pPr>
-            <w:proofErr w:type="spellStart"/>
             <w:r>
               <w:rPr>
                 <w:rFonts w:ascii="Courier New" w:hAnsi="Courier New" w:cs="Courier New"/>
                 <w:sz w:val="20"/>
                 <w:szCs w:val="20"/>
               </w:rPr>
-              <w:t>ant</w:t>
-            </w:r>
-            <w:proofErr w:type="spellEnd"/>
-            <w:r>
-              <w:rPr>
-                <w:rFonts w:ascii="Courier New" w:hAnsi="Courier New" w:cs="Courier New"/>
-                <w:sz w:val="20"/>
-                <w:szCs w:val="20"/>
-              </w:rPr>
-              <w:t xml:space="preserve"> </w:t>
-            </w:r>
-            <w:proofErr w:type="spellStart"/>
-            <w:r>
-              <w:rPr>
-                <w:rFonts w:ascii="Courier New" w:hAnsi="Courier New" w:cs="Courier New"/>
-                <w:sz w:val="20"/>
-                <w:szCs w:val="20"/>
-              </w:rPr>
-              <w:t>jar</w:t>
-            </w:r>
-            <w:proofErr w:type="spellEnd"/>
+              <w:t>ant jar</w:t>
+            </w:r>
           </w:p>
         </w:tc>
       </w:tr>
@@ -4744,7 +5067,7 @@
     </w:p>
     <w:tbl>
       <w:tblPr>
-        <w:tblStyle w:val="Tabellenraster"/>
+        <w:tblStyle w:val="TableGrid"/>
         <w:tblW w:w="0" w:type="auto"/>
         <w:tblLook w:val="04A0" w:firstRow="1" w:lastRow="0" w:firstColumn="1" w:lastColumn="0" w:noHBand="0" w:noVBand="1"/>
       </w:tblPr>
@@ -4821,47 +5144,25 @@
     <w:p>
       <w:r>
         <w:br/>
-        <w:t>Wobei &lt;</w:t>
-      </w:r>
-      <w:proofErr w:type="spellStart"/>
-      <w:r>
-        <w:t>nummer</w:t>
-      </w:r>
-      <w:proofErr w:type="spellEnd"/>
-      <w:r>
-        <w:t xml:space="preserve">&gt; </w:t>
-      </w:r>
+        <w:t xml:space="preserve">Wobei &lt;nummer&gt; das aktuelle Datum im Format </w:t>
+      </w:r>
+      <w:r>
+        <w:t>YYYYMMdd ist, z.B. 20150129.</w:t>
+      </w:r>
+    </w:p>
+    <w:p>
+      <w:r>
+        <w:t>Im Folgenden wählt man dann den Typ der Ausführung aus (Server/Client) und gibt die benötigten Informationen ein (IP/port).</w:t>
+      </w:r>
+    </w:p>
+    <w:p>
       <w:bookmarkStart w:id="7" w:name="_GoBack"/>
       <w:bookmarkEnd w:id="7"/>
-      <w:r>
-        <w:t xml:space="preserve">das aktuelle Datum im Format </w:t>
-      </w:r>
-      <w:proofErr w:type="spellStart"/>
-      <w:r>
-        <w:t>YYYYMMdd</w:t>
-      </w:r>
-      <w:proofErr w:type="spellEnd"/>
-      <w:r>
-        <w:t xml:space="preserve"> ist, z.B. 20150129.</w:t>
-      </w:r>
-    </w:p>
-    <w:p>
-      <w:r>
-        <w:t>Im Folgenden wählt man dann den Typ der Ausführung aus (Server/Client) und gibt die benötigten Informationen ein (IP/</w:t>
-      </w:r>
-      <w:proofErr w:type="spellStart"/>
-      <w:r>
-        <w:t>port</w:t>
-      </w:r>
-      <w:proofErr w:type="spellEnd"/>
-      <w:r>
-        <w:t>).</w:t>
-      </w:r>
     </w:p>
     <w:p/>
     <w:p>
       <w:pPr>
-        <w:pStyle w:val="berschrift1"/>
+        <w:pStyle w:val="Heading1"/>
         <w:rPr>
           <w:rFonts w:ascii="Cambria" w:hAnsi="Cambria"/>
         </w:rPr>
@@ -4884,7 +5185,7 @@
 </file>
 
 <file path=word/numbering.xml><?xml version="1.0" encoding="utf-8"?>
-<w:numbering xmlns:wpc="http://schemas.microsoft.com/office/word/2010/wordprocessingCanvas" xmlns:mc="http://schemas.openxmlformats.org/markup-compatibility/2006" xmlns:o="urn:schemas-microsoft-com:office:office" xmlns:r="http://schemas.openxmlformats.org/officeDocument/2006/relationships" xmlns:m="http://schemas.openxmlformats.org/officeDocument/2006/math" xmlns:v="urn:schemas-microsoft-com:vml" xmlns:wp14="http://schemas.microsoft.com/office/word/2010/wordprocessingDrawing" xmlns:wp="http://schemas.openxmlformats.org/drawingml/2006/wordprocessingDrawing" xmlns:w10="urn:schemas-microsoft-com:office:word" xmlns:w="http://schemas.openxmlformats.org/wordprocessingml/2006/main" xmlns:w14="http://schemas.microsoft.com/office/word/2010/wordml" xmlns:wpg="http://schemas.microsoft.com/office/word/2010/wordprocessingGroup" xmlns:wpi="http://schemas.microsoft.com/office/word/2010/wordprocessingInk" xmlns:wne="http://schemas.microsoft.com/office/word/2006/wordml" xmlns:wps="http://schemas.microsoft.com/office/word/2010/wordprocessingShape" mc:Ignorable="w14 wp14">
+<w:numbering xmlns:wpc="http://schemas.microsoft.com/office/word/2010/wordprocessingCanvas" xmlns:mc="http://schemas.openxmlformats.org/markup-compatibility/2006" xmlns:o="urn:schemas-microsoft-com:office:office" xmlns:r="http://schemas.openxmlformats.org/officeDocument/2006/relationships" xmlns:m="http://schemas.openxmlformats.org/officeDocument/2006/math" xmlns:v="urn:schemas-microsoft-com:vml" xmlns:wp14="http://schemas.microsoft.com/office/word/2010/wordprocessingDrawing" xmlns:wp="http://schemas.openxmlformats.org/drawingml/2006/wordprocessingDrawing" xmlns:w10="urn:schemas-microsoft-com:office:word" xmlns:w="http://schemas.openxmlformats.org/wordprocessingml/2006/main" xmlns:w14="http://schemas.microsoft.com/office/word/2010/wordml" xmlns:w15="http://schemas.microsoft.com/office/word/2012/wordml" xmlns:wpg="http://schemas.microsoft.com/office/word/2010/wordprocessingGroup" xmlns:wpi="http://schemas.microsoft.com/office/word/2010/wordprocessingInk" xmlns:wne="http://schemas.microsoft.com/office/word/2006/wordml" xmlns:wps="http://schemas.microsoft.com/office/word/2010/wordprocessingShape" mc:Ignorable="w14 w15 wp14">
   <w:abstractNum w:abstractNumId="0">
     <w:nsid w:val="08555A04"/>
     <w:multiLevelType w:val="multilevel"/>
@@ -5300,7 +5601,7 @@
         <w:rFonts w:ascii="Wingdings" w:hAnsi="Wingdings" w:hint="default"/>
       </w:rPr>
     </w:lvl>
-    <w:lvl w:ilvl="3" w:tplc="0C070001" w:tentative="1">
+    <w:lvl w:ilvl="3" w:tplc="0C070001">
       <w:start w:val="1"/>
       <w:numFmt w:val="bullet"/>
       <w:lvlText w:val=""/>
@@ -5961,7 +6262,7 @@
 </file>
 
 <file path=word/styles.xml><?xml version="1.0" encoding="utf-8"?>
-<w:styles xmlns:mc="http://schemas.openxmlformats.org/markup-compatibility/2006" xmlns:r="http://schemas.openxmlformats.org/officeDocument/2006/relationships" xmlns:w="http://schemas.openxmlformats.org/wordprocessingml/2006/main" xmlns:w14="http://schemas.microsoft.com/office/word/2010/wordml" mc:Ignorable="w14">
+<w:styles xmlns:mc="http://schemas.openxmlformats.org/markup-compatibility/2006" xmlns:r="http://schemas.openxmlformats.org/officeDocument/2006/relationships" xmlns:w="http://schemas.openxmlformats.org/wordprocessingml/2006/main" xmlns:w14="http://schemas.microsoft.com/office/word/2010/wordml" xmlns:w15="http://schemas.microsoft.com/office/word/2012/wordml" mc:Ignorable="w14 w15">
   <w:docDefaults>
     <w:rPrDefault>
       <w:rPr>
@@ -5977,146 +6278,380 @@
       </w:pPr>
     </w:pPrDefault>
   </w:docDefaults>
-  <w:latentStyles w:defLockedState="0" w:defUIPriority="99" w:defSemiHidden="1" w:defUnhideWhenUsed="1" w:defQFormat="0" w:count="267">
-    <w:lsdException w:name="Normal" w:semiHidden="0" w:uiPriority="0" w:unhideWhenUsed="0" w:qFormat="1"/>
-    <w:lsdException w:name="heading 1" w:semiHidden="0" w:uiPriority="9" w:unhideWhenUsed="0" w:qFormat="1"/>
-    <w:lsdException w:name="heading 2" w:uiPriority="9" w:qFormat="1"/>
-    <w:lsdException w:name="heading 3" w:uiPriority="9" w:qFormat="1"/>
-    <w:lsdException w:name="heading 4" w:uiPriority="9" w:qFormat="1"/>
-    <w:lsdException w:name="heading 5" w:uiPriority="9" w:qFormat="1"/>
-    <w:lsdException w:name="heading 6" w:uiPriority="9" w:qFormat="1"/>
-    <w:lsdException w:name="heading 7" w:uiPriority="9" w:qFormat="1"/>
-    <w:lsdException w:name="heading 8" w:uiPriority="9" w:qFormat="1"/>
-    <w:lsdException w:name="heading 9" w:uiPriority="9" w:qFormat="1"/>
-    <w:lsdException w:name="toc 1" w:uiPriority="39"/>
-    <w:lsdException w:name="toc 2" w:uiPriority="39"/>
-    <w:lsdException w:name="toc 3" w:uiPriority="39"/>
-    <w:lsdException w:name="toc 4" w:uiPriority="39"/>
-    <w:lsdException w:name="toc 5" w:uiPriority="39"/>
-    <w:lsdException w:name="toc 6" w:uiPriority="39"/>
-    <w:lsdException w:name="toc 7" w:uiPriority="39"/>
-    <w:lsdException w:name="toc 8" w:uiPriority="39"/>
-    <w:lsdException w:name="toc 9" w:uiPriority="39"/>
-    <w:lsdException w:name="caption" w:uiPriority="35" w:qFormat="1"/>
-    <w:lsdException w:name="Title" w:semiHidden="0" w:uiPriority="10" w:unhideWhenUsed="0" w:qFormat="1"/>
-    <w:lsdException w:name="Default Paragraph Font" w:uiPriority="1"/>
-    <w:lsdException w:name="Subtitle" w:semiHidden="0" w:uiPriority="11" w:unhideWhenUsed="0" w:qFormat="1"/>
-    <w:lsdException w:name="Strong" w:semiHidden="0" w:uiPriority="22" w:unhideWhenUsed="0" w:qFormat="1"/>
-    <w:lsdException w:name="Emphasis" w:semiHidden="0" w:uiPriority="20" w:unhideWhenUsed="0" w:qFormat="1"/>
-    <w:lsdException w:name="Table Grid" w:semiHidden="0" w:uiPriority="39" w:unhideWhenUsed="0"/>
-    <w:lsdException w:name="Placeholder Text" w:unhideWhenUsed="0"/>
-    <w:lsdException w:name="No Spacing" w:semiHidden="0" w:uiPriority="1" w:unhideWhenUsed="0" w:qFormat="1"/>
-    <w:lsdException w:name="Light Shading" w:semiHidden="0" w:uiPriority="60" w:unhideWhenUsed="0"/>
-    <w:lsdException w:name="Light List" w:semiHidden="0" w:uiPriority="61" w:unhideWhenUsed="0"/>
-    <w:lsdException w:name="Light Grid" w:semiHidden="0" w:uiPriority="62" w:unhideWhenUsed="0"/>
-    <w:lsdException w:name="Medium Shading 1" w:semiHidden="0" w:uiPriority="63" w:unhideWhenUsed="0"/>
-    <w:lsdException w:name="Medium Shading 2" w:semiHidden="0" w:uiPriority="64" w:unhideWhenUsed="0"/>
-    <w:lsdException w:name="Medium List 1" w:semiHidden="0" w:uiPriority="65" w:unhideWhenUsed="0"/>
-    <w:lsdException w:name="Medium List 2" w:semiHidden="0" w:uiPriority="66" w:unhideWhenUsed="0"/>
-    <w:lsdException w:name="Medium Grid 1" w:semiHidden="0" w:uiPriority="67" w:unhideWhenUsed="0"/>
-    <w:lsdException w:name="Medium Grid 2" w:semiHidden="0" w:uiPriority="68" w:unhideWhenUsed="0"/>
-    <w:lsdException w:name="Medium Grid 3" w:semiHidden="0" w:uiPriority="69" w:unhideWhenUsed="0"/>
-    <w:lsdException w:name="Dark List" w:semiHidden="0" w:uiPriority="70" w:unhideWhenUsed="0"/>
-    <w:lsdException w:name="Colorful Shading" w:semiHidden="0" w:uiPriority="71" w:unhideWhenUsed="0"/>
-    <w:lsdException w:name="Colorful List" w:semiHidden="0" w:uiPriority="72" w:unhideWhenUsed="0"/>
-    <w:lsdException w:name="Colorful Grid" w:semiHidden="0" w:uiPriority="73" w:unhideWhenUsed="0"/>
-    <w:lsdException w:name="Light Shading Accent 1" w:semiHidden="0" w:uiPriority="60" w:unhideWhenUsed="0"/>
-    <w:lsdException w:name="Light List Accent 1" w:semiHidden="0" w:uiPriority="61" w:unhideWhenUsed="0"/>
-    <w:lsdException w:name="Light Grid Accent 1" w:semiHidden="0" w:uiPriority="62" w:unhideWhenUsed="0"/>
-    <w:lsdException w:name="Medium Shading 1 Accent 1" w:semiHidden="0" w:uiPriority="63" w:unhideWhenUsed="0"/>
-    <w:lsdException w:name="Medium Shading 2 Accent 1" w:semiHidden="0" w:uiPriority="64" w:unhideWhenUsed="0"/>
-    <w:lsdException w:name="Medium List 1 Accent 1" w:semiHidden="0" w:uiPriority="65" w:unhideWhenUsed="0"/>
-    <w:lsdException w:name="Revision" w:unhideWhenUsed="0"/>
-    <w:lsdException w:name="List Paragraph" w:semiHidden="0" w:uiPriority="34" w:unhideWhenUsed="0" w:qFormat="1"/>
-    <w:lsdException w:name="Quote" w:semiHidden="0" w:uiPriority="29" w:unhideWhenUsed="0" w:qFormat="1"/>
-    <w:lsdException w:name="Intense Quote" w:semiHidden="0" w:uiPriority="30" w:unhideWhenUsed="0" w:qFormat="1"/>
-    <w:lsdException w:name="Medium List 2 Accent 1" w:semiHidden="0" w:uiPriority="66" w:unhideWhenUsed="0"/>
-    <w:lsdException w:name="Medium Grid 1 Accent 1" w:semiHidden="0" w:uiPriority="67" w:unhideWhenUsed="0"/>
-    <w:lsdException w:name="Medium Grid 2 Accent 1" w:semiHidden="0" w:uiPriority="68" w:unhideWhenUsed="0"/>
-    <w:lsdException w:name="Medium Grid 3 Accent 1" w:semiHidden="0" w:uiPriority="69" w:unhideWhenUsed="0"/>
-    <w:lsdException w:name="Dark List Accent 1" w:semiHidden="0" w:uiPriority="70" w:unhideWhenUsed="0"/>
-    <w:lsdException w:name="Colorful Shading Accent 1" w:semiHidden="0" w:uiPriority="71" w:unhideWhenUsed="0"/>
-    <w:lsdException w:name="Colorful List Accent 1" w:semiHidden="0" w:uiPriority="72" w:unhideWhenUsed="0"/>
-    <w:lsdException w:name="Colorful Grid Accent 1" w:semiHidden="0" w:uiPriority="73" w:unhideWhenUsed="0"/>
-    <w:lsdException w:name="Light Shading Accent 2" w:semiHidden="0" w:uiPriority="60" w:unhideWhenUsed="0"/>
-    <w:lsdException w:name="Light List Accent 2" w:semiHidden="0" w:uiPriority="61" w:unhideWhenUsed="0"/>
-    <w:lsdException w:name="Light Grid Accent 2" w:semiHidden="0" w:uiPriority="62" w:unhideWhenUsed="0"/>
-    <w:lsdException w:name="Medium Shading 1 Accent 2" w:semiHidden="0" w:uiPriority="63" w:unhideWhenUsed="0"/>
-    <w:lsdException w:name="Medium Shading 2 Accent 2" w:semiHidden="0" w:uiPriority="64" w:unhideWhenUsed="0"/>
-    <w:lsdException w:name="Medium List 1 Accent 2" w:semiHidden="0" w:uiPriority="65" w:unhideWhenUsed="0"/>
-    <w:lsdException w:name="Medium List 2 Accent 2" w:semiHidden="0" w:uiPriority="66" w:unhideWhenUsed="0"/>
-    <w:lsdException w:name="Medium Grid 1 Accent 2" w:semiHidden="0" w:uiPriority="67" w:unhideWhenUsed="0"/>
-    <w:lsdException w:name="Medium Grid 2 Accent 2" w:semiHidden="0" w:uiPriority="68" w:unhideWhenUsed="0"/>
-    <w:lsdException w:name="Medium Grid 3 Accent 2" w:semiHidden="0" w:uiPriority="69" w:unhideWhenUsed="0"/>
-    <w:lsdException w:name="Dark List Accent 2" w:semiHidden="0" w:uiPriority="70" w:unhideWhenUsed="0"/>
-    <w:lsdException w:name="Colorful Shading Accent 2" w:semiHidden="0" w:uiPriority="71" w:unhideWhenUsed="0"/>
-    <w:lsdException w:name="Colorful List Accent 2" w:semiHidden="0" w:uiPriority="72" w:unhideWhenUsed="0"/>
-    <w:lsdException w:name="Colorful Grid Accent 2" w:semiHidden="0" w:uiPriority="73" w:unhideWhenUsed="0"/>
-    <w:lsdException w:name="Light Shading Accent 3" w:semiHidden="0" w:uiPriority="60" w:unhideWhenUsed="0"/>
-    <w:lsdException w:name="Light List Accent 3" w:semiHidden="0" w:uiPriority="61" w:unhideWhenUsed="0"/>
-    <w:lsdException w:name="Light Grid Accent 3" w:semiHidden="0" w:uiPriority="62" w:unhideWhenUsed="0"/>
-    <w:lsdException w:name="Medium Shading 1 Accent 3" w:semiHidden="0" w:uiPriority="63" w:unhideWhenUsed="0"/>
-    <w:lsdException w:name="Medium Shading 2 Accent 3" w:semiHidden="0" w:uiPriority="64" w:unhideWhenUsed="0"/>
-    <w:lsdException w:name="Medium List 1 Accent 3" w:semiHidden="0" w:uiPriority="65" w:unhideWhenUsed="0"/>
-    <w:lsdException w:name="Medium List 2 Accent 3" w:semiHidden="0" w:uiPriority="66" w:unhideWhenUsed="0"/>
-    <w:lsdException w:name="Medium Grid 1 Accent 3" w:semiHidden="0" w:uiPriority="67" w:unhideWhenUsed="0"/>
-    <w:lsdException w:name="Medium Grid 2 Accent 3" w:semiHidden="0" w:uiPriority="68" w:unhideWhenUsed="0"/>
-    <w:lsdException w:name="Medium Grid 3 Accent 3" w:semiHidden="0" w:uiPriority="69" w:unhideWhenUsed="0"/>
-    <w:lsdException w:name="Dark List Accent 3" w:semiHidden="0" w:uiPriority="70" w:unhideWhenUsed="0"/>
-    <w:lsdException w:name="Colorful Shading Accent 3" w:semiHidden="0" w:uiPriority="71" w:unhideWhenUsed="0"/>
-    <w:lsdException w:name="Colorful List Accent 3" w:semiHidden="0" w:uiPriority="72" w:unhideWhenUsed="0"/>
-    <w:lsdException w:name="Colorful Grid Accent 3" w:semiHidden="0" w:uiPriority="73" w:unhideWhenUsed="0"/>
-    <w:lsdException w:name="Light Shading Accent 4" w:semiHidden="0" w:uiPriority="60" w:unhideWhenUsed="0"/>
-    <w:lsdException w:name="Light List Accent 4" w:semiHidden="0" w:uiPriority="61" w:unhideWhenUsed="0"/>
-    <w:lsdException w:name="Light Grid Accent 4" w:semiHidden="0" w:uiPriority="62" w:unhideWhenUsed="0"/>
-    <w:lsdException w:name="Medium Shading 1 Accent 4" w:semiHidden="0" w:uiPriority="63" w:unhideWhenUsed="0"/>
-    <w:lsdException w:name="Medium Shading 2 Accent 4" w:semiHidden="0" w:uiPriority="64" w:unhideWhenUsed="0"/>
-    <w:lsdException w:name="Medium List 1 Accent 4" w:semiHidden="0" w:uiPriority="65" w:unhideWhenUsed="0"/>
-    <w:lsdException w:name="Medium List 2 Accent 4" w:semiHidden="0" w:uiPriority="66" w:unhideWhenUsed="0"/>
-    <w:lsdException w:name="Medium Grid 1 Accent 4" w:semiHidden="0" w:uiPriority="67" w:unhideWhenUsed="0"/>
-    <w:lsdException w:name="Medium Grid 2 Accent 4" w:semiHidden="0" w:uiPriority="68" w:unhideWhenUsed="0"/>
-    <w:lsdException w:name="Medium Grid 3 Accent 4" w:semiHidden="0" w:uiPriority="69" w:unhideWhenUsed="0"/>
-    <w:lsdException w:name="Dark List Accent 4" w:semiHidden="0" w:uiPriority="70" w:unhideWhenUsed="0"/>
-    <w:lsdException w:name="Colorful Shading Accent 4" w:semiHidden="0" w:uiPriority="71" w:unhideWhenUsed="0"/>
-    <w:lsdException w:name="Colorful List Accent 4" w:semiHidden="0" w:uiPriority="72" w:unhideWhenUsed="0"/>
-    <w:lsdException w:name="Colorful Grid Accent 4" w:semiHidden="0" w:uiPriority="73" w:unhideWhenUsed="0"/>
-    <w:lsdException w:name="Light Shading Accent 5" w:semiHidden="0" w:uiPriority="60" w:unhideWhenUsed="0"/>
-    <w:lsdException w:name="Light List Accent 5" w:semiHidden="0" w:uiPriority="61" w:unhideWhenUsed="0"/>
-    <w:lsdException w:name="Light Grid Accent 5" w:semiHidden="0" w:uiPriority="62" w:unhideWhenUsed="0"/>
-    <w:lsdException w:name="Medium Shading 1 Accent 5" w:semiHidden="0" w:uiPriority="63" w:unhideWhenUsed="0"/>
-    <w:lsdException w:name="Medium Shading 2 Accent 5" w:semiHidden="0" w:uiPriority="64" w:unhideWhenUsed="0"/>
-    <w:lsdException w:name="Medium List 1 Accent 5" w:semiHidden="0" w:uiPriority="65" w:unhideWhenUsed="0"/>
-    <w:lsdException w:name="Medium List 2 Accent 5" w:semiHidden="0" w:uiPriority="66" w:unhideWhenUsed="0"/>
-    <w:lsdException w:name="Medium Grid 1 Accent 5" w:semiHidden="0" w:uiPriority="67" w:unhideWhenUsed="0"/>
-    <w:lsdException w:name="Medium Grid 2 Accent 5" w:semiHidden="0" w:uiPriority="68" w:unhideWhenUsed="0"/>
-    <w:lsdException w:name="Medium Grid 3 Accent 5" w:semiHidden="0" w:uiPriority="69" w:unhideWhenUsed="0"/>
-    <w:lsdException w:name="Dark List Accent 5" w:semiHidden="0" w:uiPriority="70" w:unhideWhenUsed="0"/>
-    <w:lsdException w:name="Colorful Shading Accent 5" w:semiHidden="0" w:uiPriority="71" w:unhideWhenUsed="0"/>
-    <w:lsdException w:name="Colorful List Accent 5" w:semiHidden="0" w:uiPriority="72" w:unhideWhenUsed="0"/>
-    <w:lsdException w:name="Colorful Grid Accent 5" w:semiHidden="0" w:uiPriority="73" w:unhideWhenUsed="0"/>
-    <w:lsdException w:name="Light Shading Accent 6" w:semiHidden="0" w:uiPriority="60" w:unhideWhenUsed="0"/>
-    <w:lsdException w:name="Light List Accent 6" w:semiHidden="0" w:uiPriority="61" w:unhideWhenUsed="0"/>
-    <w:lsdException w:name="Light Grid Accent 6" w:semiHidden="0" w:uiPriority="62" w:unhideWhenUsed="0"/>
-    <w:lsdException w:name="Medium Shading 1 Accent 6" w:semiHidden="0" w:uiPriority="63" w:unhideWhenUsed="0"/>
-    <w:lsdException w:name="Medium Shading 2 Accent 6" w:semiHidden="0" w:uiPriority="64" w:unhideWhenUsed="0"/>
-    <w:lsdException w:name="Medium List 1 Accent 6" w:semiHidden="0" w:uiPriority="65" w:unhideWhenUsed="0"/>
-    <w:lsdException w:name="Medium List 2 Accent 6" w:semiHidden="0" w:uiPriority="66" w:unhideWhenUsed="0"/>
-    <w:lsdException w:name="Medium Grid 1 Accent 6" w:semiHidden="0" w:uiPriority="67" w:unhideWhenUsed="0"/>
-    <w:lsdException w:name="Medium Grid 2 Accent 6" w:semiHidden="0" w:uiPriority="68" w:unhideWhenUsed="0"/>
-    <w:lsdException w:name="Medium Grid 3 Accent 6" w:semiHidden="0" w:uiPriority="69" w:unhideWhenUsed="0"/>
-    <w:lsdException w:name="Dark List Accent 6" w:semiHidden="0" w:uiPriority="70" w:unhideWhenUsed="0"/>
-    <w:lsdException w:name="Colorful Shading Accent 6" w:semiHidden="0" w:uiPriority="71" w:unhideWhenUsed="0"/>
-    <w:lsdException w:name="Colorful List Accent 6" w:semiHidden="0" w:uiPriority="72" w:unhideWhenUsed="0"/>
-    <w:lsdException w:name="Colorful Grid Accent 6" w:semiHidden="0" w:uiPriority="73" w:unhideWhenUsed="0"/>
-    <w:lsdException w:name="Subtle Emphasis" w:semiHidden="0" w:uiPriority="19" w:unhideWhenUsed="0" w:qFormat="1"/>
-    <w:lsdException w:name="Intense Emphasis" w:semiHidden="0" w:uiPriority="21" w:unhideWhenUsed="0" w:qFormat="1"/>
-    <w:lsdException w:name="Subtle Reference" w:semiHidden="0" w:uiPriority="31" w:unhideWhenUsed="0" w:qFormat="1"/>
-    <w:lsdException w:name="Intense Reference" w:semiHidden="0" w:uiPriority="32" w:unhideWhenUsed="0" w:qFormat="1"/>
-    <w:lsdException w:name="Book Title" w:semiHidden="0" w:uiPriority="33" w:unhideWhenUsed="0" w:qFormat="1"/>
-    <w:lsdException w:name="Bibliography" w:uiPriority="37"/>
-    <w:lsdException w:name="TOC Heading" w:uiPriority="39" w:qFormat="1"/>
+  <w:latentStyles w:defLockedState="0" w:defUIPriority="99" w:defSemiHidden="0" w:defUnhideWhenUsed="0" w:defQFormat="0" w:count="371">
+    <w:lsdException w:name="Normal" w:uiPriority="0" w:qFormat="1"/>
+    <w:lsdException w:name="heading 1" w:uiPriority="9" w:qFormat="1"/>
+    <w:lsdException w:name="heading 2" w:semiHidden="1" w:uiPriority="9" w:unhideWhenUsed="1" w:qFormat="1"/>
+    <w:lsdException w:name="heading 3" w:semiHidden="1" w:uiPriority="9" w:unhideWhenUsed="1" w:qFormat="1"/>
+    <w:lsdException w:name="heading 4" w:semiHidden="1" w:uiPriority="9" w:unhideWhenUsed="1" w:qFormat="1"/>
+    <w:lsdException w:name="heading 5" w:semiHidden="1" w:uiPriority="9" w:unhideWhenUsed="1" w:qFormat="1"/>
+    <w:lsdException w:name="heading 6" w:semiHidden="1" w:uiPriority="9" w:unhideWhenUsed="1" w:qFormat="1"/>
+    <w:lsdException w:name="heading 7" w:semiHidden="1" w:uiPriority="9" w:unhideWhenUsed="1" w:qFormat="1"/>
+    <w:lsdException w:name="heading 8" w:semiHidden="1" w:uiPriority="9" w:unhideWhenUsed="1" w:qFormat="1"/>
+    <w:lsdException w:name="heading 9" w:semiHidden="1" w:uiPriority="9" w:unhideWhenUsed="1" w:qFormat="1"/>
+    <w:lsdException w:name="index 1" w:semiHidden="1" w:unhideWhenUsed="1"/>
+    <w:lsdException w:name="index 2" w:semiHidden="1" w:unhideWhenUsed="1"/>
+    <w:lsdException w:name="index 3" w:semiHidden="1" w:unhideWhenUsed="1"/>
+    <w:lsdException w:name="index 4" w:semiHidden="1" w:unhideWhenUsed="1"/>
+    <w:lsdException w:name="index 5" w:semiHidden="1" w:unhideWhenUsed="1"/>
+    <w:lsdException w:name="index 6" w:semiHidden="1" w:unhideWhenUsed="1"/>
+    <w:lsdException w:name="index 7" w:semiHidden="1" w:unhideWhenUsed="1"/>
+    <w:lsdException w:name="index 8" w:semiHidden="1" w:unhideWhenUsed="1"/>
+    <w:lsdException w:name="index 9" w:semiHidden="1" w:unhideWhenUsed="1"/>
+    <w:lsdException w:name="toc 1" w:semiHidden="1" w:uiPriority="39" w:unhideWhenUsed="1"/>
+    <w:lsdException w:name="toc 2" w:semiHidden="1" w:uiPriority="39" w:unhideWhenUsed="1"/>
+    <w:lsdException w:name="toc 3" w:semiHidden="1" w:uiPriority="39" w:unhideWhenUsed="1"/>
+    <w:lsdException w:name="toc 4" w:semiHidden="1" w:uiPriority="39" w:unhideWhenUsed="1"/>
+    <w:lsdException w:name="toc 5" w:semiHidden="1" w:uiPriority="39" w:unhideWhenUsed="1"/>
+    <w:lsdException w:name="toc 6" w:semiHidden="1" w:uiPriority="39" w:unhideWhenUsed="1"/>
+    <w:lsdException w:name="toc 7" w:semiHidden="1" w:uiPriority="39" w:unhideWhenUsed="1"/>
+    <w:lsdException w:name="toc 8" w:semiHidden="1" w:uiPriority="39" w:unhideWhenUsed="1"/>
+    <w:lsdException w:name="toc 9" w:semiHidden="1" w:uiPriority="39" w:unhideWhenUsed="1"/>
+    <w:lsdException w:name="Normal Indent" w:semiHidden="1" w:unhideWhenUsed="1"/>
+    <w:lsdException w:name="footnote text" w:semiHidden="1" w:unhideWhenUsed="1"/>
+    <w:lsdException w:name="annotation text" w:semiHidden="1" w:unhideWhenUsed="1"/>
+    <w:lsdException w:name="header" w:semiHidden="1" w:unhideWhenUsed="1"/>
+    <w:lsdException w:name="footer" w:semiHidden="1" w:unhideWhenUsed="1"/>
+    <w:lsdException w:name="index heading" w:semiHidden="1" w:unhideWhenUsed="1"/>
+    <w:lsdException w:name="caption" w:semiHidden="1" w:uiPriority="35" w:unhideWhenUsed="1" w:qFormat="1"/>
+    <w:lsdException w:name="table of figures" w:semiHidden="1" w:unhideWhenUsed="1"/>
+    <w:lsdException w:name="envelope address" w:semiHidden="1" w:unhideWhenUsed="1"/>
+    <w:lsdException w:name="envelope return" w:semiHidden="1" w:unhideWhenUsed="1"/>
+    <w:lsdException w:name="footnote reference" w:semiHidden="1" w:unhideWhenUsed="1"/>
+    <w:lsdException w:name="annotation reference" w:semiHidden="1" w:unhideWhenUsed="1"/>
+    <w:lsdException w:name="line number" w:semiHidden="1" w:unhideWhenUsed="1"/>
+    <w:lsdException w:name="page number" w:semiHidden="1" w:unhideWhenUsed="1"/>
+    <w:lsdException w:name="endnote reference" w:semiHidden="1" w:unhideWhenUsed="1"/>
+    <w:lsdException w:name="endnote text" w:semiHidden="1" w:unhideWhenUsed="1"/>
+    <w:lsdException w:name="table of authorities" w:semiHidden="1" w:unhideWhenUsed="1"/>
+    <w:lsdException w:name="macro" w:semiHidden="1" w:unhideWhenUsed="1"/>
+    <w:lsdException w:name="toa heading" w:semiHidden="1" w:unhideWhenUsed="1"/>
+    <w:lsdException w:name="List" w:semiHidden="1" w:unhideWhenUsed="1"/>
+    <w:lsdException w:name="List Bullet" w:semiHidden="1" w:unhideWhenUsed="1"/>
+    <w:lsdException w:name="List Number" w:semiHidden="1" w:unhideWhenUsed="1"/>
+    <w:lsdException w:name="List 2" w:semiHidden="1" w:unhideWhenUsed="1"/>
+    <w:lsdException w:name="List 3" w:semiHidden="1" w:unhideWhenUsed="1"/>
+    <w:lsdException w:name="List 4" w:semiHidden="1" w:unhideWhenUsed="1"/>
+    <w:lsdException w:name="List 5" w:semiHidden="1" w:unhideWhenUsed="1"/>
+    <w:lsdException w:name="List Bullet 2" w:semiHidden="1" w:unhideWhenUsed="1"/>
+    <w:lsdException w:name="List Bullet 3" w:semiHidden="1" w:unhideWhenUsed="1"/>
+    <w:lsdException w:name="List Bullet 4" w:semiHidden="1" w:unhideWhenUsed="1"/>
+    <w:lsdException w:name="List Bullet 5" w:semiHidden="1" w:unhideWhenUsed="1"/>
+    <w:lsdException w:name="List Number 2" w:semiHidden="1" w:unhideWhenUsed="1"/>
+    <w:lsdException w:name="List Number 3" w:semiHidden="1" w:unhideWhenUsed="1"/>
+    <w:lsdException w:name="List Number 4" w:semiHidden="1" w:unhideWhenUsed="1"/>
+    <w:lsdException w:name="List Number 5" w:semiHidden="1" w:unhideWhenUsed="1"/>
+    <w:lsdException w:name="Title" w:uiPriority="10" w:qFormat="1"/>
+    <w:lsdException w:name="Closing" w:semiHidden="1" w:unhideWhenUsed="1"/>
+    <w:lsdException w:name="Signature" w:semiHidden="1" w:unhideWhenUsed="1"/>
+    <w:lsdException w:name="Default Paragraph Font" w:semiHidden="1" w:uiPriority="1" w:unhideWhenUsed="1"/>
+    <w:lsdException w:name="Body Text" w:semiHidden="1" w:unhideWhenUsed="1"/>
+    <w:lsdException w:name="Body Text Indent" w:semiHidden="1" w:unhideWhenUsed="1"/>
+    <w:lsdException w:name="List Continue" w:semiHidden="1" w:unhideWhenUsed="1"/>
+    <w:lsdException w:name="List Continue 2" w:semiHidden="1" w:unhideWhenUsed="1"/>
+    <w:lsdException w:name="List Continue 3" w:semiHidden="1" w:unhideWhenUsed="1"/>
+    <w:lsdException w:name="List Continue 4" w:semiHidden="1" w:unhideWhenUsed="1"/>
+    <w:lsdException w:name="List Continue 5" w:semiHidden="1" w:unhideWhenUsed="1"/>
+    <w:lsdException w:name="Message Header" w:semiHidden="1" w:unhideWhenUsed="1"/>
+    <w:lsdException w:name="Subtitle" w:uiPriority="11" w:qFormat="1"/>
+    <w:lsdException w:name="Salutation" w:semiHidden="1" w:unhideWhenUsed="1"/>
+    <w:lsdException w:name="Date" w:semiHidden="1" w:unhideWhenUsed="1"/>
+    <w:lsdException w:name="Body Text First Indent" w:semiHidden="1" w:unhideWhenUsed="1"/>
+    <w:lsdException w:name="Body Text First Indent 2" w:semiHidden="1" w:unhideWhenUsed="1"/>
+    <w:lsdException w:name="Note Heading" w:semiHidden="1" w:unhideWhenUsed="1"/>
+    <w:lsdException w:name="Body Text 2" w:semiHidden="1" w:unhideWhenUsed="1"/>
+    <w:lsdException w:name="Body Text 3" w:semiHidden="1" w:unhideWhenUsed="1"/>
+    <w:lsdException w:name="Body Text Indent 2" w:semiHidden="1" w:unhideWhenUsed="1"/>
+    <w:lsdException w:name="Body Text Indent 3" w:semiHidden="1" w:unhideWhenUsed="1"/>
+    <w:lsdException w:name="Block Text" w:semiHidden="1" w:unhideWhenUsed="1"/>
+    <w:lsdException w:name="Hyperlink" w:semiHidden="1" w:unhideWhenUsed="1"/>
+    <w:lsdException w:name="FollowedHyperlink" w:semiHidden="1" w:unhideWhenUsed="1"/>
+    <w:lsdException w:name="Strong" w:uiPriority="22" w:qFormat="1"/>
+    <w:lsdException w:name="Emphasis" w:uiPriority="20" w:qFormat="1"/>
+    <w:lsdException w:name="Document Map" w:semiHidden="1" w:unhideWhenUsed="1"/>
+    <w:lsdException w:name="Plain Text" w:semiHidden="1" w:unhideWhenUsed="1"/>
+    <w:lsdException w:name="E-mail Signature" w:semiHidden="1" w:unhideWhenUsed="1"/>
+    <w:lsdException w:name="HTML Top of Form" w:semiHidden="1" w:unhideWhenUsed="1"/>
+    <w:lsdException w:name="HTML Bottom of Form" w:semiHidden="1" w:unhideWhenUsed="1"/>
+    <w:lsdException w:name="Normal (Web)" w:semiHidden="1" w:unhideWhenUsed="1"/>
+    <w:lsdException w:name="HTML Acronym" w:semiHidden="1" w:unhideWhenUsed="1"/>
+    <w:lsdException w:name="HTML Address" w:semiHidden="1" w:unhideWhenUsed="1"/>
+    <w:lsdException w:name="HTML Cite" w:semiHidden="1" w:unhideWhenUsed="1"/>
+    <w:lsdException w:name="HTML Code" w:semiHidden="1" w:unhideWhenUsed="1"/>
+    <w:lsdException w:name="HTML Definition" w:semiHidden="1" w:unhideWhenUsed="1"/>
+    <w:lsdException w:name="HTML Keyboard" w:semiHidden="1" w:unhideWhenUsed="1"/>
+    <w:lsdException w:name="HTML Preformatted" w:semiHidden="1" w:unhideWhenUsed="1"/>
+    <w:lsdException w:name="HTML Sample" w:semiHidden="1" w:unhideWhenUsed="1"/>
+    <w:lsdException w:name="HTML Typewriter" w:semiHidden="1" w:unhideWhenUsed="1"/>
+    <w:lsdException w:name="HTML Variable" w:semiHidden="1" w:unhideWhenUsed="1"/>
+    <w:lsdException w:name="Normal Table" w:semiHidden="1" w:unhideWhenUsed="1"/>
+    <w:lsdException w:name="annotation subject" w:semiHidden="1" w:unhideWhenUsed="1"/>
+    <w:lsdException w:name="No List" w:semiHidden="1" w:unhideWhenUsed="1"/>
+    <w:lsdException w:name="Outline List 1" w:semiHidden="1" w:unhideWhenUsed="1"/>
+    <w:lsdException w:name="Outline List 2" w:semiHidden="1" w:unhideWhenUsed="1"/>
+    <w:lsdException w:name="Outline List 3" w:semiHidden="1" w:unhideWhenUsed="1"/>
+    <w:lsdException w:name="Table Simple 1" w:semiHidden="1" w:unhideWhenUsed="1"/>
+    <w:lsdException w:name="Table Simple 2" w:semiHidden="1" w:unhideWhenUsed="1"/>
+    <w:lsdException w:name="Table Simple 3" w:semiHidden="1" w:unhideWhenUsed="1"/>
+    <w:lsdException w:name="Table Classic 1" w:semiHidden="1" w:unhideWhenUsed="1"/>
+    <w:lsdException w:name="Table Classic 2" w:semiHidden="1" w:unhideWhenUsed="1"/>
+    <w:lsdException w:name="Table Classic 3" w:semiHidden="1" w:unhideWhenUsed="1"/>
+    <w:lsdException w:name="Table Classic 4" w:semiHidden="1" w:unhideWhenUsed="1"/>
+    <w:lsdException w:name="Table Colorful 1" w:semiHidden="1" w:unhideWhenUsed="1"/>
+    <w:lsdException w:name="Table Colorful 2" w:semiHidden="1" w:unhideWhenUsed="1"/>
+    <w:lsdException w:name="Table Colorful 3" w:semiHidden="1" w:unhideWhenUsed="1"/>
+    <w:lsdException w:name="Table Columns 1" w:semiHidden="1" w:unhideWhenUsed="1"/>
+    <w:lsdException w:name="Table Columns 2" w:semiHidden="1" w:unhideWhenUsed="1"/>
+    <w:lsdException w:name="Table Columns 3" w:semiHidden="1" w:unhideWhenUsed="1"/>
+    <w:lsdException w:name="Table Columns 4" w:semiHidden="1" w:unhideWhenUsed="1"/>
+    <w:lsdException w:name="Table Columns 5" w:semiHidden="1" w:unhideWhenUsed="1"/>
+    <w:lsdException w:name="Table Grid 1" w:semiHidden="1" w:unhideWhenUsed="1"/>
+    <w:lsdException w:name="Table Grid 2" w:semiHidden="1" w:unhideWhenUsed="1"/>
+    <w:lsdException w:name="Table Grid 3" w:semiHidden="1" w:unhideWhenUsed="1"/>
+    <w:lsdException w:name="Table Grid 4" w:semiHidden="1" w:unhideWhenUsed="1"/>
+    <w:lsdException w:name="Table Grid 5" w:semiHidden="1" w:unhideWhenUsed="1"/>
+    <w:lsdException w:name="Table Grid 6" w:semiHidden="1" w:unhideWhenUsed="1"/>
+    <w:lsdException w:name="Table Grid 7" w:semiHidden="1" w:unhideWhenUsed="1"/>
+    <w:lsdException w:name="Table Grid 8" w:semiHidden="1" w:unhideWhenUsed="1"/>
+    <w:lsdException w:name="Table List 1" w:semiHidden="1" w:unhideWhenUsed="1"/>
+    <w:lsdException w:name="Table List 2" w:semiHidden="1" w:unhideWhenUsed="1"/>
+    <w:lsdException w:name="Table List 3" w:semiHidden="1" w:unhideWhenUsed="1"/>
+    <w:lsdException w:name="Table List 4" w:semiHidden="1" w:unhideWhenUsed="1"/>
+    <w:lsdException w:name="Table List 5" w:semiHidden="1" w:unhideWhenUsed="1"/>
+    <w:lsdException w:name="Table List 6" w:semiHidden="1" w:unhideWhenUsed="1"/>
+    <w:lsdException w:name="Table List 7" w:semiHidden="1" w:unhideWhenUsed="1"/>
+    <w:lsdException w:name="Table List 8" w:semiHidden="1" w:unhideWhenUsed="1"/>
+    <w:lsdException w:name="Table 3D effects 1" w:semiHidden="1" w:unhideWhenUsed="1"/>
+    <w:lsdException w:name="Table 3D effects 2" w:semiHidden="1" w:unhideWhenUsed="1"/>
+    <w:lsdException w:name="Table 3D effects 3" w:semiHidden="1" w:unhideWhenUsed="1"/>
+    <w:lsdException w:name="Table Contemporary" w:semiHidden="1" w:unhideWhenUsed="1"/>
+    <w:lsdException w:name="Table Elegant" w:semiHidden="1" w:unhideWhenUsed="1"/>
+    <w:lsdException w:name="Table Professional" w:semiHidden="1" w:unhideWhenUsed="1"/>
+    <w:lsdException w:name="Table Subtle 1" w:semiHidden="1" w:unhideWhenUsed="1"/>
+    <w:lsdException w:name="Table Subtle 2" w:semiHidden="1" w:unhideWhenUsed="1"/>
+    <w:lsdException w:name="Table Web 1" w:semiHidden="1" w:unhideWhenUsed="1"/>
+    <w:lsdException w:name="Table Web 2" w:semiHidden="1" w:unhideWhenUsed="1"/>
+    <w:lsdException w:name="Table Web 3" w:semiHidden="1" w:unhideWhenUsed="1"/>
+    <w:lsdException w:name="Balloon Text" w:semiHidden="1" w:unhideWhenUsed="1"/>
+    <w:lsdException w:name="Table Grid" w:uiPriority="39"/>
+    <w:lsdException w:name="Table Theme" w:semiHidden="1" w:unhideWhenUsed="1"/>
+    <w:lsdException w:name="Placeholder Text" w:semiHidden="1"/>
+    <w:lsdException w:name="No Spacing" w:uiPriority="1" w:qFormat="1"/>
+    <w:lsdException w:name="Light Shading" w:uiPriority="60"/>
+    <w:lsdException w:name="Light List" w:uiPriority="61"/>
+    <w:lsdException w:name="Light Grid" w:uiPriority="62"/>
+    <w:lsdException w:name="Medium Shading 1" w:uiPriority="63"/>
+    <w:lsdException w:name="Medium Shading 2" w:uiPriority="64"/>
+    <w:lsdException w:name="Medium List 1" w:uiPriority="65"/>
+    <w:lsdException w:name="Medium List 2" w:uiPriority="66"/>
+    <w:lsdException w:name="Medium Grid 1" w:uiPriority="67"/>
+    <w:lsdException w:name="Medium Grid 2" w:uiPriority="68"/>
+    <w:lsdException w:name="Medium Grid 3" w:uiPriority="69"/>
+    <w:lsdException w:name="Dark List" w:uiPriority="70"/>
+    <w:lsdException w:name="Colorful Shading" w:uiPriority="71"/>
+    <w:lsdException w:name="Colorful List" w:uiPriority="72"/>
+    <w:lsdException w:name="Colorful Grid" w:uiPriority="73"/>
+    <w:lsdException w:name="Light Shading Accent 1" w:uiPriority="60"/>
+    <w:lsdException w:name="Light List Accent 1" w:uiPriority="61"/>
+    <w:lsdException w:name="Light Grid Accent 1" w:uiPriority="62"/>
+    <w:lsdException w:name="Medium Shading 1 Accent 1" w:uiPriority="63"/>
+    <w:lsdException w:name="Medium Shading 2 Accent 1" w:uiPriority="64"/>
+    <w:lsdException w:name="Medium List 1 Accent 1" w:uiPriority="65"/>
+    <w:lsdException w:name="Revision" w:semiHidden="1"/>
+    <w:lsdException w:name="List Paragraph" w:uiPriority="34" w:qFormat="1"/>
+    <w:lsdException w:name="Quote" w:uiPriority="29" w:qFormat="1"/>
+    <w:lsdException w:name="Intense Quote" w:uiPriority="30" w:qFormat="1"/>
+    <w:lsdException w:name="Medium List 2 Accent 1" w:uiPriority="66"/>
+    <w:lsdException w:name="Medium Grid 1 Accent 1" w:uiPriority="67"/>
+    <w:lsdException w:name="Medium Grid 2 Accent 1" w:uiPriority="68"/>
+    <w:lsdException w:name="Medium Grid 3 Accent 1" w:uiPriority="69"/>
+    <w:lsdException w:name="Dark List Accent 1" w:uiPriority="70"/>
+    <w:lsdException w:name="Colorful Shading Accent 1" w:uiPriority="71"/>
+    <w:lsdException w:name="Colorful List Accent 1" w:uiPriority="72"/>
+    <w:lsdException w:name="Colorful Grid Accent 1" w:uiPriority="73"/>
+    <w:lsdException w:name="Light Shading Accent 2" w:uiPriority="60"/>
+    <w:lsdException w:name="Light List Accent 2" w:uiPriority="61"/>
+    <w:lsdException w:name="Light Grid Accent 2" w:uiPriority="62"/>
+    <w:lsdException w:name="Medium Shading 1 Accent 2" w:uiPriority="63"/>
+    <w:lsdException w:name="Medium Shading 2 Accent 2" w:uiPriority="64"/>
+    <w:lsdException w:name="Medium List 1 Accent 2" w:uiPriority="65"/>
+    <w:lsdException w:name="Medium List 2 Accent 2" w:uiPriority="66"/>
+    <w:lsdException w:name="Medium Grid 1 Accent 2" w:uiPriority="67"/>
+    <w:lsdException w:name="Medium Grid 2 Accent 2" w:uiPriority="68"/>
+    <w:lsdException w:name="Medium Grid 3 Accent 2" w:uiPriority="69"/>
+    <w:lsdException w:name="Dark List Accent 2" w:uiPriority="70"/>
+    <w:lsdException w:name="Colorful Shading Accent 2" w:uiPriority="71"/>
+    <w:lsdException w:name="Colorful List Accent 2" w:uiPriority="72"/>
+    <w:lsdException w:name="Colorful Grid Accent 2" w:uiPriority="73"/>
+    <w:lsdException w:name="Light Shading Accent 3" w:uiPriority="60"/>
+    <w:lsdException w:name="Light List Accent 3" w:uiPriority="61"/>
+    <w:lsdException w:name="Light Grid Accent 3" w:uiPriority="62"/>
+    <w:lsdException w:name="Medium Shading 1 Accent 3" w:uiPriority="63"/>
+    <w:lsdException w:name="Medium Shading 2 Accent 3" w:uiPriority="64"/>
+    <w:lsdException w:name="Medium List 1 Accent 3" w:uiPriority="65"/>
+    <w:lsdException w:name="Medium List 2 Accent 3" w:uiPriority="66"/>
+    <w:lsdException w:name="Medium Grid 1 Accent 3" w:uiPriority="67"/>
+    <w:lsdException w:name="Medium Grid 2 Accent 3" w:uiPriority="68"/>
+    <w:lsdException w:name="Medium Grid 3 Accent 3" w:uiPriority="69"/>
+    <w:lsdException w:name="Dark List Accent 3" w:uiPriority="70"/>
+    <w:lsdException w:name="Colorful Shading Accent 3" w:uiPriority="71"/>
+    <w:lsdException w:name="Colorful List Accent 3" w:uiPriority="72"/>
+    <w:lsdException w:name="Colorful Grid Accent 3" w:uiPriority="73"/>
+    <w:lsdException w:name="Light Shading Accent 4" w:uiPriority="60"/>
+    <w:lsdException w:name="Light List Accent 4" w:uiPriority="61"/>
+    <w:lsdException w:name="Light Grid Accent 4" w:uiPriority="62"/>
+    <w:lsdException w:name="Medium Shading 1 Accent 4" w:uiPriority="63"/>
+    <w:lsdException w:name="Medium Shading 2 Accent 4" w:uiPriority="64"/>
+    <w:lsdException w:name="Medium List 1 Accent 4" w:uiPriority="65"/>
+    <w:lsdException w:name="Medium List 2 Accent 4" w:uiPriority="66"/>
+    <w:lsdException w:name="Medium Grid 1 Accent 4" w:uiPriority="67"/>
+    <w:lsdException w:name="Medium Grid 2 Accent 4" w:uiPriority="68"/>
+    <w:lsdException w:name="Medium Grid 3 Accent 4" w:uiPriority="69"/>
+    <w:lsdException w:name="Dark List Accent 4" w:uiPriority="70"/>
+    <w:lsdException w:name="Colorful Shading Accent 4" w:uiPriority="71"/>
+    <w:lsdException w:name="Colorful List Accent 4" w:uiPriority="72"/>
+    <w:lsdException w:name="Colorful Grid Accent 4" w:uiPriority="73"/>
+    <w:lsdException w:name="Light Shading Accent 5" w:uiPriority="60"/>
+    <w:lsdException w:name="Light List Accent 5" w:uiPriority="61"/>
+    <w:lsdException w:name="Light Grid Accent 5" w:uiPriority="62"/>
+    <w:lsdException w:name="Medium Shading 1 Accent 5" w:uiPriority="63"/>
+    <w:lsdException w:name="Medium Shading 2 Accent 5" w:uiPriority="64"/>
+    <w:lsdException w:name="Medium List 1 Accent 5" w:uiPriority="65"/>
+    <w:lsdException w:name="Medium List 2 Accent 5" w:uiPriority="66"/>
+    <w:lsdException w:name="Medium Grid 1 Accent 5" w:uiPriority="67"/>
+    <w:lsdException w:name="Medium Grid 2 Accent 5" w:uiPriority="68"/>
+    <w:lsdException w:name="Medium Grid 3 Accent 5" w:uiPriority="69"/>
+    <w:lsdException w:name="Dark List Accent 5" w:uiPriority="70"/>
+    <w:lsdException w:name="Colorful Shading Accent 5" w:uiPriority="71"/>
+    <w:lsdException w:name="Colorful List Accent 5" w:uiPriority="72"/>
+    <w:lsdException w:name="Colorful Grid Accent 5" w:uiPriority="73"/>
+    <w:lsdException w:name="Light Shading Accent 6" w:uiPriority="60"/>
+    <w:lsdException w:name="Light List Accent 6" w:uiPriority="61"/>
+    <w:lsdException w:name="Light Grid Accent 6" w:uiPriority="62"/>
+    <w:lsdException w:name="Medium Shading 1 Accent 6" w:uiPriority="63"/>
+    <w:lsdException w:name="Medium Shading 2 Accent 6" w:uiPriority="64"/>
+    <w:lsdException w:name="Medium List 1 Accent 6" w:uiPriority="65"/>
+    <w:lsdException w:name="Medium List 2 Accent 6" w:uiPriority="66"/>
+    <w:lsdException w:name="Medium Grid 1 Accent 6" w:uiPriority="67"/>
+    <w:lsdException w:name="Medium Grid 2 Accent 6" w:uiPriority="68"/>
+    <w:lsdException w:name="Medium Grid 3 Accent 6" w:uiPriority="69"/>
+    <w:lsdException w:name="Dark List Accent 6" w:uiPriority="70"/>
+    <w:lsdException w:name="Colorful Shading Accent 6" w:uiPriority="71"/>
+    <w:lsdException w:name="Colorful List Accent 6" w:uiPriority="72"/>
+    <w:lsdException w:name="Colorful Grid Accent 6" w:uiPriority="73"/>
+    <w:lsdException w:name="Subtle Emphasis" w:uiPriority="19" w:qFormat="1"/>
+    <w:lsdException w:name="Intense Emphasis" w:uiPriority="21" w:qFormat="1"/>
+    <w:lsdException w:name="Subtle Reference" w:uiPriority="31" w:qFormat="1"/>
+    <w:lsdException w:name="Intense Reference" w:uiPriority="32" w:qFormat="1"/>
+    <w:lsdException w:name="Book Title" w:uiPriority="33" w:qFormat="1"/>
+    <w:lsdException w:name="Bibliography" w:semiHidden="1" w:uiPriority="37" w:unhideWhenUsed="1"/>
+    <w:lsdException w:name="TOC Heading" w:semiHidden="1" w:uiPriority="39" w:unhideWhenUsed="1" w:qFormat="1"/>
+    <w:lsdException w:name="Plain Table 1" w:uiPriority="41"/>
+    <w:lsdException w:name="Plain Table 2" w:uiPriority="42"/>
+    <w:lsdException w:name="Plain Table 3" w:uiPriority="43"/>
+    <w:lsdException w:name="Plain Table 4" w:uiPriority="44"/>
+    <w:lsdException w:name="Plain Table 5" w:uiPriority="45"/>
+    <w:lsdException w:name="Grid Table Light" w:uiPriority="40"/>
+    <w:lsdException w:name="Grid Table 1 Light" w:uiPriority="46"/>
+    <w:lsdException w:name="Grid Table 2" w:uiPriority="47"/>
+    <w:lsdException w:name="Grid Table 3" w:uiPriority="48"/>
+    <w:lsdException w:name="Grid Table 4" w:uiPriority="49"/>
+    <w:lsdException w:name="Grid Table 5 Dark" w:uiPriority="50"/>
+    <w:lsdException w:name="Grid Table 6 Colorful" w:uiPriority="51"/>
+    <w:lsdException w:name="Grid Table 7 Colorful" w:uiPriority="52"/>
+    <w:lsdException w:name="Grid Table 1 Light Accent 1" w:uiPriority="46"/>
+    <w:lsdException w:name="Grid Table 2 Accent 1" w:uiPriority="47"/>
+    <w:lsdException w:name="Grid Table 3 Accent 1" w:uiPriority="48"/>
+    <w:lsdException w:name="Grid Table 4 Accent 1" w:uiPriority="49"/>
+    <w:lsdException w:name="Grid Table 5 Dark Accent 1" w:uiPriority="50"/>
+    <w:lsdException w:name="Grid Table 6 Colorful Accent 1" w:uiPriority="51"/>
+    <w:lsdException w:name="Grid Table 7 Colorful Accent 1" w:uiPriority="52"/>
+    <w:lsdException w:name="Grid Table 1 Light Accent 2" w:uiPriority="46"/>
+    <w:lsdException w:name="Grid Table 2 Accent 2" w:uiPriority="47"/>
+    <w:lsdException w:name="Grid Table 3 Accent 2" w:uiPriority="48"/>
+    <w:lsdException w:name="Grid Table 4 Accent 2" w:uiPriority="49"/>
+    <w:lsdException w:name="Grid Table 5 Dark Accent 2" w:uiPriority="50"/>
+    <w:lsdException w:name="Grid Table 6 Colorful Accent 2" w:uiPriority="51"/>
+    <w:lsdException w:name="Grid Table 7 Colorful Accent 2" w:uiPriority="52"/>
+    <w:lsdException w:name="Grid Table 1 Light Accent 3" w:uiPriority="46"/>
+    <w:lsdException w:name="Grid Table 2 Accent 3" w:uiPriority="47"/>
+    <w:lsdException w:name="Grid Table 3 Accent 3" w:uiPriority="48"/>
+    <w:lsdException w:name="Grid Table 4 Accent 3" w:uiPriority="49"/>
+    <w:lsdException w:name="Grid Table 5 Dark Accent 3" w:uiPriority="50"/>
+    <w:lsdException w:name="Grid Table 6 Colorful Accent 3" w:uiPriority="51"/>
+    <w:lsdException w:name="Grid Table 7 Colorful Accent 3" w:uiPriority="52"/>
+    <w:lsdException w:name="Grid Table 1 Light Accent 4" w:uiPriority="46"/>
+    <w:lsdException w:name="Grid Table 2 Accent 4" w:uiPriority="47"/>
+    <w:lsdException w:name="Grid Table 3 Accent 4" w:uiPriority="48"/>
+    <w:lsdException w:name="Grid Table 4 Accent 4" w:uiPriority="49"/>
+    <w:lsdException w:name="Grid Table 5 Dark Accent 4" w:uiPriority="50"/>
+    <w:lsdException w:name="Grid Table 6 Colorful Accent 4" w:uiPriority="51"/>
+    <w:lsdException w:name="Grid Table 7 Colorful Accent 4" w:uiPriority="52"/>
+    <w:lsdException w:name="Grid Table 1 Light Accent 5" w:uiPriority="46"/>
+    <w:lsdException w:name="Grid Table 2 Accent 5" w:uiPriority="47"/>
+    <w:lsdException w:name="Grid Table 3 Accent 5" w:uiPriority="48"/>
+    <w:lsdException w:name="Grid Table 4 Accent 5" w:uiPriority="49"/>
+    <w:lsdException w:name="Grid Table 5 Dark Accent 5" w:uiPriority="50"/>
+    <w:lsdException w:name="Grid Table 6 Colorful Accent 5" w:uiPriority="51"/>
+    <w:lsdException w:name="Grid Table 7 Colorful Accent 5" w:uiPriority="52"/>
+    <w:lsdException w:name="Grid Table 1 Light Accent 6" w:uiPriority="46"/>
+    <w:lsdException w:name="Grid Table 2 Accent 6" w:uiPriority="47"/>
+    <w:lsdException w:name="Grid Table 3 Accent 6" w:uiPriority="48"/>
+    <w:lsdException w:name="Grid Table 4 Accent 6" w:uiPriority="49"/>
+    <w:lsdException w:name="Grid Table 5 Dark Accent 6" w:uiPriority="50"/>
+    <w:lsdException w:name="Grid Table 6 Colorful Accent 6" w:uiPriority="51"/>
+    <w:lsdException w:name="Grid Table 7 Colorful Accent 6" w:uiPriority="52"/>
+    <w:lsdException w:name="List Table 1 Light" w:uiPriority="46"/>
+    <w:lsdException w:name="List Table 2" w:uiPriority="47"/>
+    <w:lsdException w:name="List Table 3" w:uiPriority="48"/>
+    <w:lsdException w:name="List Table 4" w:uiPriority="49"/>
+    <w:lsdException w:name="List Table 5 Dark" w:uiPriority="50"/>
+    <w:lsdException w:name="List Table 6 Colorful" w:uiPriority="51"/>
+    <w:lsdException w:name="List Table 7 Colorful" w:uiPriority="52"/>
+    <w:lsdException w:name="List Table 1 Light Accent 1" w:uiPriority="46"/>
+    <w:lsdException w:name="List Table 2 Accent 1" w:uiPriority="47"/>
+    <w:lsdException w:name="List Table 3 Accent 1" w:uiPriority="48"/>
+    <w:lsdException w:name="List Table 4 Accent 1" w:uiPriority="49"/>
+    <w:lsdException w:name="List Table 5 Dark Accent 1" w:uiPriority="50"/>
+    <w:lsdException w:name="List Table 6 Colorful Accent 1" w:uiPriority="51"/>
+    <w:lsdException w:name="List Table 7 Colorful Accent 1" w:uiPriority="52"/>
+    <w:lsdException w:name="List Table 1 Light Accent 2" w:uiPriority="46"/>
+    <w:lsdException w:name="List Table 2 Accent 2" w:uiPriority="47"/>
+    <w:lsdException w:name="List Table 3 Accent 2" w:uiPriority="48"/>
+    <w:lsdException w:name="List Table 4 Accent 2" w:uiPriority="49"/>
+    <w:lsdException w:name="List Table 5 Dark Accent 2" w:uiPriority="50"/>
+    <w:lsdException w:name="List Table 6 Colorful Accent 2" w:uiPriority="51"/>
+    <w:lsdException w:name="List Table 7 Colorful Accent 2" w:uiPriority="52"/>
+    <w:lsdException w:name="List Table 1 Light Accent 3" w:uiPriority="46"/>
+    <w:lsdException w:name="List Table 2 Accent 3" w:uiPriority="47"/>
+    <w:lsdException w:name="List Table 3 Accent 3" w:uiPriority="48"/>
+    <w:lsdException w:name="List Table 4 Accent 3" w:uiPriority="49"/>
+    <w:lsdException w:name="List Table 5 Dark Accent 3" w:uiPriority="50"/>
+    <w:lsdException w:name="List Table 6 Colorful Accent 3" w:uiPriority="51"/>
+    <w:lsdException w:name="List Table 7 Colorful Accent 3" w:uiPriority="52"/>
+    <w:lsdException w:name="List Table 1 Light Accent 4" w:uiPriority="46"/>
+    <w:lsdException w:name="List Table 2 Accent 4" w:uiPriority="47"/>
+    <w:lsdException w:name="List Table 3 Accent 4" w:uiPriority="48"/>
+    <w:lsdException w:name="List Table 4 Accent 4" w:uiPriority="49"/>
+    <w:lsdException w:name="List Table 5 Dark Accent 4" w:uiPriority="50"/>
+    <w:lsdException w:name="List Table 6 Colorful Accent 4" w:uiPriority="51"/>
+    <w:lsdException w:name="List Table 7 Colorful Accent 4" w:uiPriority="52"/>
+    <w:lsdException w:name="List Table 1 Light Accent 5" w:uiPriority="46"/>
+    <w:lsdException w:name="List Table 2 Accent 5" w:uiPriority="47"/>
+    <w:lsdException w:name="List Table 3 Accent 5" w:uiPriority="48"/>
+    <w:lsdException w:name="List Table 4 Accent 5" w:uiPriority="49"/>
+    <w:lsdException w:name="List Table 5 Dark Accent 5" w:uiPriority="50"/>
+    <w:lsdException w:name="List Table 6 Colorful Accent 5" w:uiPriority="51"/>
+    <w:lsdException w:name="List Table 7 Colorful Accent 5" w:uiPriority="52"/>
+    <w:lsdException w:name="List Table 1 Light Accent 6" w:uiPriority="46"/>
+    <w:lsdException w:name="List Table 2 Accent 6" w:uiPriority="47"/>
+    <w:lsdException w:name="List Table 3 Accent 6" w:uiPriority="48"/>
+    <w:lsdException w:name="List Table 4 Accent 6" w:uiPriority="49"/>
+    <w:lsdException w:name="List Table 5 Dark Accent 6" w:uiPriority="50"/>
+    <w:lsdException w:name="List Table 6 Colorful Accent 6" w:uiPriority="51"/>
+    <w:lsdException w:name="List Table 7 Colorful Accent 6" w:uiPriority="52"/>
   </w:latentStyles>
-  <w:style w:type="paragraph" w:default="1" w:styleId="Standard">
+  <w:style w:type="paragraph" w:default="1" w:styleId="Normal">
     <w:name w:val="Normal"/>
     <w:qFormat/>
     <w:rsid w:val="00C17328"/>
@@ -6124,11 +6659,11 @@
       <w:spacing w:line="256" w:lineRule="auto"/>
     </w:pPr>
   </w:style>
-  <w:style w:type="paragraph" w:styleId="berschrift1">
+  <w:style w:type="paragraph" w:styleId="Heading1">
     <w:name w:val="heading 1"/>
-    <w:basedOn w:val="Standard"/>
-    <w:next w:val="Standard"/>
-    <w:link w:val="berschrift1Zchn"/>
+    <w:basedOn w:val="Normal"/>
+    <w:next w:val="Normal"/>
+    <w:link w:val="Heading1Char"/>
     <w:uiPriority w:val="9"/>
     <w:qFormat/>
     <w:rsid w:val="00C17328"/>
@@ -6145,11 +6680,11 @@
       <w:szCs w:val="32"/>
     </w:rPr>
   </w:style>
-  <w:style w:type="paragraph" w:styleId="berschrift2">
+  <w:style w:type="paragraph" w:styleId="Heading2">
     <w:name w:val="heading 2"/>
-    <w:basedOn w:val="Standard"/>
-    <w:next w:val="Standard"/>
-    <w:link w:val="berschrift2Zchn"/>
+    <w:basedOn w:val="Normal"/>
+    <w:next w:val="Normal"/>
+    <w:link w:val="Heading2Char"/>
     <w:uiPriority w:val="9"/>
     <w:unhideWhenUsed/>
     <w:qFormat/>
@@ -6167,13 +6702,13 @@
       <w:szCs w:val="26"/>
     </w:rPr>
   </w:style>
-  <w:style w:type="character" w:default="1" w:styleId="Absatz-Standardschriftart">
+  <w:style w:type="character" w:default="1" w:styleId="DefaultParagraphFont">
     <w:name w:val="Default Paragraph Font"/>
     <w:uiPriority w:val="1"/>
     <w:semiHidden/>
     <w:unhideWhenUsed/>
   </w:style>
-  <w:style w:type="table" w:default="1" w:styleId="NormaleTabelle">
+  <w:style w:type="table" w:default="1" w:styleId="TableNormal">
     <w:name w:val="Normal Table"/>
     <w:uiPriority w:val="99"/>
     <w:semiHidden/>
@@ -6188,16 +6723,16 @@
       </w:tblCellMar>
     </w:tblPr>
   </w:style>
-  <w:style w:type="numbering" w:default="1" w:styleId="KeineListe">
+  <w:style w:type="numbering" w:default="1" w:styleId="NoList">
     <w:name w:val="No List"/>
     <w:uiPriority w:val="99"/>
     <w:semiHidden/>
     <w:unhideWhenUsed/>
   </w:style>
-  <w:style w:type="character" w:customStyle="1" w:styleId="berschrift1Zchn">
-    <w:name w:val="Überschrift 1 Zchn"/>
-    <w:basedOn w:val="Absatz-Standardschriftart"/>
-    <w:link w:val="berschrift1"/>
+  <w:style w:type="character" w:customStyle="1" w:styleId="Heading1Char">
+    <w:name w:val="Heading 1 Char"/>
+    <w:basedOn w:val="DefaultParagraphFont"/>
+    <w:link w:val="Heading1"/>
     <w:uiPriority w:val="9"/>
     <w:rsid w:val="00C17328"/>
     <w:rPr>
@@ -6209,7 +6744,7 @@
   </w:style>
   <w:style w:type="character" w:styleId="Hyperlink">
     <w:name w:val="Hyperlink"/>
-    <w:basedOn w:val="Absatz-Standardschriftart"/>
+    <w:basedOn w:val="DefaultParagraphFont"/>
     <w:uiPriority w:val="99"/>
     <w:unhideWhenUsed/>
     <w:rsid w:val="00C17328"/>
@@ -6218,9 +6753,9 @@
       <w:u w:val="single"/>
     </w:rPr>
   </w:style>
-  <w:style w:type="paragraph" w:styleId="StandardWeb">
+  <w:style w:type="paragraph" w:styleId="NormalWeb">
     <w:name w:val="Normal (Web)"/>
-    <w:basedOn w:val="Standard"/>
+    <w:basedOn w:val="Normal"/>
     <w:uiPriority w:val="99"/>
     <w:semiHidden/>
     <w:unhideWhenUsed/>
@@ -6235,10 +6770,10 @@
       <w:lang w:eastAsia="de-AT"/>
     </w:rPr>
   </w:style>
-  <w:style w:type="paragraph" w:styleId="Verzeichnis1">
+  <w:style w:type="paragraph" w:styleId="TOC1">
     <w:name w:val="toc 1"/>
-    <w:basedOn w:val="Standard"/>
-    <w:next w:val="Standard"/>
+    <w:basedOn w:val="Normal"/>
+    <w:next w:val="Normal"/>
     <w:autoRedefine/>
     <w:uiPriority w:val="39"/>
     <w:unhideWhenUsed/>
@@ -6247,10 +6782,10 @@
       <w:spacing w:after="100"/>
     </w:pPr>
   </w:style>
-  <w:style w:type="paragraph" w:styleId="Verzeichnis2">
+  <w:style w:type="paragraph" w:styleId="TOC2">
     <w:name w:val="toc 2"/>
-    <w:basedOn w:val="Standard"/>
-    <w:next w:val="Standard"/>
+    <w:basedOn w:val="Normal"/>
+    <w:next w:val="Normal"/>
     <w:autoRedefine/>
     <w:uiPriority w:val="39"/>
     <w:semiHidden/>
@@ -6261,10 +6796,10 @@
       <w:ind w:left="220"/>
     </w:pPr>
   </w:style>
-  <w:style w:type="character" w:customStyle="1" w:styleId="KeinLeerraumZchn">
-    <w:name w:val="Kein Leerraum Zchn"/>
-    <w:basedOn w:val="Absatz-Standardschriftart"/>
-    <w:link w:val="KeinLeerraum"/>
+  <w:style w:type="character" w:customStyle="1" w:styleId="NoSpacingChar">
+    <w:name w:val="No Spacing Char"/>
+    <w:basedOn w:val="DefaultParagraphFont"/>
+    <w:link w:val="NoSpacing"/>
     <w:uiPriority w:val="1"/>
     <w:locked/>
     <w:rsid w:val="00C17328"/>
@@ -6273,9 +6808,9 @@
       <w:lang w:val="en-US"/>
     </w:rPr>
   </w:style>
-  <w:style w:type="paragraph" w:styleId="KeinLeerraum">
+  <w:style w:type="paragraph" w:styleId="NoSpacing">
     <w:name w:val="No Spacing"/>
-    <w:link w:val="KeinLeerraumZchn"/>
+    <w:link w:val="NoSpacingChar"/>
     <w:uiPriority w:val="1"/>
     <w:qFormat/>
     <w:rsid w:val="00C17328"/>
@@ -6287,10 +6822,10 @@
       <w:lang w:val="en-US"/>
     </w:rPr>
   </w:style>
-  <w:style w:type="paragraph" w:styleId="Inhaltsverzeichnisberschrift">
+  <w:style w:type="paragraph" w:styleId="TOCHeading">
     <w:name w:val="TOC Heading"/>
-    <w:basedOn w:val="berschrift1"/>
-    <w:next w:val="Standard"/>
+    <w:basedOn w:val="Heading1"/>
+    <w:next w:val="Normal"/>
     <w:uiPriority w:val="39"/>
     <w:semiHidden/>
     <w:unhideWhenUsed/>
@@ -6303,15 +6838,16 @@
       <w:lang w:val="en-US"/>
     </w:rPr>
   </w:style>
-  <w:style w:type="table" w:styleId="Tabellenraster">
+  <w:style w:type="table" w:styleId="TableGrid">
     <w:name w:val="Table Grid"/>
-    <w:basedOn w:val="NormaleTabelle"/>
+    <w:basedOn w:val="TableNormal"/>
     <w:uiPriority w:val="39"/>
     <w:rsid w:val="00C17328"/>
     <w:pPr>
       <w:spacing w:after="0" w:line="240" w:lineRule="auto"/>
     </w:pPr>
     <w:tblPr>
+      <w:tblInd w:w="0" w:type="dxa"/>
       <w:tblBorders>
         <w:top w:val="single" w:sz="4" w:space="0" w:color="auto"/>
         <w:left w:val="single" w:sz="4" w:space="0" w:color="auto"/>
@@ -6320,17 +6856,23 @@
         <w:insideH w:val="single" w:sz="4" w:space="0" w:color="auto"/>
         <w:insideV w:val="single" w:sz="4" w:space="0" w:color="auto"/>
       </w:tblBorders>
+      <w:tblCellMar>
+        <w:top w:w="0" w:type="dxa"/>
+        <w:left w:w="108" w:type="dxa"/>
+        <w:bottom w:w="0" w:type="dxa"/>
+        <w:right w:w="108" w:type="dxa"/>
+      </w:tblCellMar>
     </w:tblPr>
   </w:style>
   <w:style w:type="character" w:customStyle="1" w:styleId="apple-converted-space">
     <w:name w:val="apple-converted-space"/>
-    <w:basedOn w:val="Absatz-Standardschriftart"/>
+    <w:basedOn w:val="DefaultParagraphFont"/>
     <w:rsid w:val="00C17328"/>
   </w:style>
-  <w:style w:type="character" w:customStyle="1" w:styleId="berschrift2Zchn">
-    <w:name w:val="Überschrift 2 Zchn"/>
-    <w:basedOn w:val="Absatz-Standardschriftart"/>
-    <w:link w:val="berschrift2"/>
+  <w:style w:type="character" w:customStyle="1" w:styleId="Heading2Char">
+    <w:name w:val="Heading 2 Char"/>
+    <w:basedOn w:val="DefaultParagraphFont"/>
+    <w:link w:val="Heading2"/>
     <w:uiPriority w:val="9"/>
     <w:rsid w:val="00010B4F"/>
     <w:rPr>
@@ -6340,9 +6882,9 @@
       <w:szCs w:val="26"/>
     </w:rPr>
   </w:style>
-  <w:style w:type="paragraph" w:styleId="Listenabsatz">
+  <w:style w:type="paragraph" w:styleId="ListParagraph">
     <w:name w:val="List Paragraph"/>
-    <w:basedOn w:val="Standard"/>
+    <w:basedOn w:val="Normal"/>
     <w:uiPriority w:val="34"/>
     <w:qFormat/>
     <w:rsid w:val="00010B4F"/>
@@ -6351,10 +6893,10 @@
       <w:contextualSpacing/>
     </w:pPr>
   </w:style>
-  <w:style w:type="paragraph" w:styleId="Sprechblasentext">
+  <w:style w:type="paragraph" w:styleId="BalloonText">
     <w:name w:val="Balloon Text"/>
-    <w:basedOn w:val="Standard"/>
-    <w:link w:val="SprechblasentextZchn"/>
+    <w:basedOn w:val="Normal"/>
+    <w:link w:val="BalloonTextChar"/>
     <w:uiPriority w:val="99"/>
     <w:semiHidden/>
     <w:unhideWhenUsed/>
@@ -6368,434 +6910,10 @@
       <w:szCs w:val="16"/>
     </w:rPr>
   </w:style>
-  <w:style w:type="character" w:customStyle="1" w:styleId="SprechblasentextZchn">
-    <w:name w:val="Sprechblasentext Zchn"/>
-    <w:basedOn w:val="Absatz-Standardschriftart"/>
-    <w:link w:val="Sprechblasentext"/>
-    <w:uiPriority w:val="99"/>
-    <w:semiHidden/>
-    <w:rsid w:val="00815A4D"/>
-    <w:rPr>
-      <w:rFonts w:ascii="Tahoma" w:hAnsi="Tahoma" w:cs="Tahoma"/>
-      <w:sz w:val="16"/>
-      <w:szCs w:val="16"/>
-    </w:rPr>
-  </w:style>
-</w:styles>
-</file>
-
-<file path=word/stylesWithEffects.xml><?xml version="1.0" encoding="utf-8"?>
-<w:styles xmlns:wpc="http://schemas.microsoft.com/office/word/2010/wordprocessingCanvas" xmlns:mc="http://schemas.openxmlformats.org/markup-compatibility/2006" xmlns:o="urn:schemas-microsoft-com:office:office" xmlns:r="http://schemas.openxmlformats.org/officeDocument/2006/relationships" xmlns:m="http://schemas.openxmlformats.org/officeDocument/2006/math" xmlns:v="urn:schemas-microsoft-com:vml" xmlns:wp14="http://schemas.microsoft.com/office/word/2010/wordprocessingDrawing" xmlns:wp="http://schemas.openxmlformats.org/drawingml/2006/wordprocessingDrawing" xmlns:w10="urn:schemas-microsoft-com:office:word" xmlns:w="http://schemas.openxmlformats.org/wordprocessingml/2006/main" xmlns:w14="http://schemas.microsoft.com/office/word/2010/wordml" xmlns:wpg="http://schemas.microsoft.com/office/word/2010/wordprocessingGroup" xmlns:wpi="http://schemas.microsoft.com/office/word/2010/wordprocessingInk" xmlns:wne="http://schemas.microsoft.com/office/word/2006/wordml" xmlns:wps="http://schemas.microsoft.com/office/word/2010/wordprocessingShape" mc:Ignorable="w14 wp14">
-  <w:docDefaults>
-    <w:rPrDefault>
-      <w:rPr>
-        <w:rFonts w:asciiTheme="minorHAnsi" w:eastAsiaTheme="minorHAnsi" w:hAnsiTheme="minorHAnsi" w:cstheme="minorBidi"/>
-        <w:sz w:val="22"/>
-        <w:szCs w:val="22"/>
-        <w:lang w:val="de-AT" w:eastAsia="en-US" w:bidi="ar-SA"/>
-      </w:rPr>
-    </w:rPrDefault>
-    <w:pPrDefault>
-      <w:pPr>
-        <w:spacing w:after="160" w:line="259" w:lineRule="auto"/>
-      </w:pPr>
-    </w:pPrDefault>
-  </w:docDefaults>
-  <w:latentStyles w:defLockedState="0" w:defUIPriority="99" w:defSemiHidden="1" w:defUnhideWhenUsed="1" w:defQFormat="0" w:count="267">
-    <w:lsdException w:name="Normal" w:semiHidden="0" w:uiPriority="0" w:unhideWhenUsed="0" w:qFormat="1"/>
-    <w:lsdException w:name="heading 1" w:semiHidden="0" w:uiPriority="9" w:unhideWhenUsed="0" w:qFormat="1"/>
-    <w:lsdException w:name="heading 2" w:uiPriority="9" w:qFormat="1"/>
-    <w:lsdException w:name="heading 3" w:uiPriority="9" w:qFormat="1"/>
-    <w:lsdException w:name="heading 4" w:uiPriority="9" w:qFormat="1"/>
-    <w:lsdException w:name="heading 5" w:uiPriority="9" w:qFormat="1"/>
-    <w:lsdException w:name="heading 6" w:uiPriority="9" w:qFormat="1"/>
-    <w:lsdException w:name="heading 7" w:uiPriority="9" w:qFormat="1"/>
-    <w:lsdException w:name="heading 8" w:uiPriority="9" w:qFormat="1"/>
-    <w:lsdException w:name="heading 9" w:uiPriority="9" w:qFormat="1"/>
-    <w:lsdException w:name="toc 1" w:uiPriority="39"/>
-    <w:lsdException w:name="toc 2" w:uiPriority="39"/>
-    <w:lsdException w:name="toc 3" w:uiPriority="39"/>
-    <w:lsdException w:name="toc 4" w:uiPriority="39"/>
-    <w:lsdException w:name="toc 5" w:uiPriority="39"/>
-    <w:lsdException w:name="toc 6" w:uiPriority="39"/>
-    <w:lsdException w:name="toc 7" w:uiPriority="39"/>
-    <w:lsdException w:name="toc 8" w:uiPriority="39"/>
-    <w:lsdException w:name="toc 9" w:uiPriority="39"/>
-    <w:lsdException w:name="caption" w:uiPriority="35" w:qFormat="1"/>
-    <w:lsdException w:name="Title" w:semiHidden="0" w:uiPriority="10" w:unhideWhenUsed="0" w:qFormat="1"/>
-    <w:lsdException w:name="Default Paragraph Font" w:uiPriority="1"/>
-    <w:lsdException w:name="Subtitle" w:semiHidden="0" w:uiPriority="11" w:unhideWhenUsed="0" w:qFormat="1"/>
-    <w:lsdException w:name="Strong" w:semiHidden="0" w:uiPriority="22" w:unhideWhenUsed="0" w:qFormat="1"/>
-    <w:lsdException w:name="Emphasis" w:semiHidden="0" w:uiPriority="20" w:unhideWhenUsed="0" w:qFormat="1"/>
-    <w:lsdException w:name="Table Grid" w:semiHidden="0" w:uiPriority="39" w:unhideWhenUsed="0"/>
-    <w:lsdException w:name="Placeholder Text" w:unhideWhenUsed="0"/>
-    <w:lsdException w:name="No Spacing" w:semiHidden="0" w:uiPriority="1" w:unhideWhenUsed="0" w:qFormat="1"/>
-    <w:lsdException w:name="Light Shading" w:semiHidden="0" w:uiPriority="60" w:unhideWhenUsed="0"/>
-    <w:lsdException w:name="Light List" w:semiHidden="0" w:uiPriority="61" w:unhideWhenUsed="0"/>
-    <w:lsdException w:name="Light Grid" w:semiHidden="0" w:uiPriority="62" w:unhideWhenUsed="0"/>
-    <w:lsdException w:name="Medium Shading 1" w:semiHidden="0" w:uiPriority="63" w:unhideWhenUsed="0"/>
-    <w:lsdException w:name="Medium Shading 2" w:semiHidden="0" w:uiPriority="64" w:unhideWhenUsed="0"/>
-    <w:lsdException w:name="Medium List 1" w:semiHidden="0" w:uiPriority="65" w:unhideWhenUsed="0"/>
-    <w:lsdException w:name="Medium List 2" w:semiHidden="0" w:uiPriority="66" w:unhideWhenUsed="0"/>
-    <w:lsdException w:name="Medium Grid 1" w:semiHidden="0" w:uiPriority="67" w:unhideWhenUsed="0"/>
-    <w:lsdException w:name="Medium Grid 2" w:semiHidden="0" w:uiPriority="68" w:unhideWhenUsed="0"/>
-    <w:lsdException w:name="Medium Grid 3" w:semiHidden="0" w:uiPriority="69" w:unhideWhenUsed="0"/>
-    <w:lsdException w:name="Dark List" w:semiHidden="0" w:uiPriority="70" w:unhideWhenUsed="0"/>
-    <w:lsdException w:name="Colorful Shading" w:semiHidden="0" w:uiPriority="71" w:unhideWhenUsed="0"/>
-    <w:lsdException w:name="Colorful List" w:semiHidden="0" w:uiPriority="72" w:unhideWhenUsed="0"/>
-    <w:lsdException w:name="Colorful Grid" w:semiHidden="0" w:uiPriority="73" w:unhideWhenUsed="0"/>
-    <w:lsdException w:name="Light Shading Accent 1" w:semiHidden="0" w:uiPriority="60" w:unhideWhenUsed="0"/>
-    <w:lsdException w:name="Light List Accent 1" w:semiHidden="0" w:uiPriority="61" w:unhideWhenUsed="0"/>
-    <w:lsdException w:name="Light Grid Accent 1" w:semiHidden="0" w:uiPriority="62" w:unhideWhenUsed="0"/>
-    <w:lsdException w:name="Medium Shading 1 Accent 1" w:semiHidden="0" w:uiPriority="63" w:unhideWhenUsed="0"/>
-    <w:lsdException w:name="Medium Shading 2 Accent 1" w:semiHidden="0" w:uiPriority="64" w:unhideWhenUsed="0"/>
-    <w:lsdException w:name="Medium List 1 Accent 1" w:semiHidden="0" w:uiPriority="65" w:unhideWhenUsed="0"/>
-    <w:lsdException w:name="Revision" w:unhideWhenUsed="0"/>
-    <w:lsdException w:name="List Paragraph" w:semiHidden="0" w:uiPriority="34" w:unhideWhenUsed="0" w:qFormat="1"/>
-    <w:lsdException w:name="Quote" w:semiHidden="0" w:uiPriority="29" w:unhideWhenUsed="0" w:qFormat="1"/>
-    <w:lsdException w:name="Intense Quote" w:semiHidden="0" w:uiPriority="30" w:unhideWhenUsed="0" w:qFormat="1"/>
-    <w:lsdException w:name="Medium List 2 Accent 1" w:semiHidden="0" w:uiPriority="66" w:unhideWhenUsed="0"/>
-    <w:lsdException w:name="Medium Grid 1 Accent 1" w:semiHidden="0" w:uiPriority="67" w:unhideWhenUsed="0"/>
-    <w:lsdException w:name="Medium Grid 2 Accent 1" w:semiHidden="0" w:uiPriority="68" w:unhideWhenUsed="0"/>
-    <w:lsdException w:name="Medium Grid 3 Accent 1" w:semiHidden="0" w:uiPriority="69" w:unhideWhenUsed="0"/>
-    <w:lsdException w:name="Dark List Accent 1" w:semiHidden="0" w:uiPriority="70" w:unhideWhenUsed="0"/>
-    <w:lsdException w:name="Colorful Shading Accent 1" w:semiHidden="0" w:uiPriority="71" w:unhideWhenUsed="0"/>
-    <w:lsdException w:name="Colorful List Accent 1" w:semiHidden="0" w:uiPriority="72" w:unhideWhenUsed="0"/>
-    <w:lsdException w:name="Colorful Grid Accent 1" w:semiHidden="0" w:uiPriority="73" w:unhideWhenUsed="0"/>
-    <w:lsdException w:name="Light Shading Accent 2" w:semiHidden="0" w:uiPriority="60" w:unhideWhenUsed="0"/>
-    <w:lsdException w:name="Light List Accent 2" w:semiHidden="0" w:uiPriority="61" w:unhideWhenUsed="0"/>
-    <w:lsdException w:name="Light Grid Accent 2" w:semiHidden="0" w:uiPriority="62" w:unhideWhenUsed="0"/>
-    <w:lsdException w:name="Medium Shading 1 Accent 2" w:semiHidden="0" w:uiPriority="63" w:unhideWhenUsed="0"/>
-    <w:lsdException w:name="Medium Shading 2 Accent 2" w:semiHidden="0" w:uiPriority="64" w:unhideWhenUsed="0"/>
-    <w:lsdException w:name="Medium List 1 Accent 2" w:semiHidden="0" w:uiPriority="65" w:unhideWhenUsed="0"/>
-    <w:lsdException w:name="Medium List 2 Accent 2" w:semiHidden="0" w:uiPriority="66" w:unhideWhenUsed="0"/>
-    <w:lsdException w:name="Medium Grid 1 Accent 2" w:semiHidden="0" w:uiPriority="67" w:unhideWhenUsed="0"/>
-    <w:lsdException w:name="Medium Grid 2 Accent 2" w:semiHidden="0" w:uiPriority="68" w:unhideWhenUsed="0"/>
-    <w:lsdException w:name="Medium Grid 3 Accent 2" w:semiHidden="0" w:uiPriority="69" w:unhideWhenUsed="0"/>
-    <w:lsdException w:name="Dark List Accent 2" w:semiHidden="0" w:uiPriority="70" w:unhideWhenUsed="0"/>
-    <w:lsdException w:name="Colorful Shading Accent 2" w:semiHidden="0" w:uiPriority="71" w:unhideWhenUsed="0"/>
-    <w:lsdException w:name="Colorful List Accent 2" w:semiHidden="0" w:uiPriority="72" w:unhideWhenUsed="0"/>
-    <w:lsdException w:name="Colorful Grid Accent 2" w:semiHidden="0" w:uiPriority="73" w:unhideWhenUsed="0"/>
-    <w:lsdException w:name="Light Shading Accent 3" w:semiHidden="0" w:uiPriority="60" w:unhideWhenUsed="0"/>
-    <w:lsdException w:name="Light List Accent 3" w:semiHidden="0" w:uiPriority="61" w:unhideWhenUsed="0"/>
-    <w:lsdException w:name="Light Grid Accent 3" w:semiHidden="0" w:uiPriority="62" w:unhideWhenUsed="0"/>
-    <w:lsdException w:name="Medium Shading 1 Accent 3" w:semiHidden="0" w:uiPriority="63" w:unhideWhenUsed="0"/>
-    <w:lsdException w:name="Medium Shading 2 Accent 3" w:semiHidden="0" w:uiPriority="64" w:unhideWhenUsed="0"/>
-    <w:lsdException w:name="Medium List 1 Accent 3" w:semiHidden="0" w:uiPriority="65" w:unhideWhenUsed="0"/>
-    <w:lsdException w:name="Medium List 2 Accent 3" w:semiHidden="0" w:uiPriority="66" w:unhideWhenUsed="0"/>
-    <w:lsdException w:name="Medium Grid 1 Accent 3" w:semiHidden="0" w:uiPriority="67" w:unhideWhenUsed="0"/>
-    <w:lsdException w:name="Medium Grid 2 Accent 3" w:semiHidden="0" w:uiPriority="68" w:unhideWhenUsed="0"/>
-    <w:lsdException w:name="Medium Grid 3 Accent 3" w:semiHidden="0" w:uiPriority="69" w:unhideWhenUsed="0"/>
-    <w:lsdException w:name="Dark List Accent 3" w:semiHidden="0" w:uiPriority="70" w:unhideWhenUsed="0"/>
-    <w:lsdException w:name="Colorful Shading Accent 3" w:semiHidden="0" w:uiPriority="71" w:unhideWhenUsed="0"/>
-    <w:lsdException w:name="Colorful List Accent 3" w:semiHidden="0" w:uiPriority="72" w:unhideWhenUsed="0"/>
-    <w:lsdException w:name="Colorful Grid Accent 3" w:semiHidden="0" w:uiPriority="73" w:unhideWhenUsed="0"/>
-    <w:lsdException w:name="Light Shading Accent 4" w:semiHidden="0" w:uiPriority="60" w:unhideWhenUsed="0"/>
-    <w:lsdException w:name="Light List Accent 4" w:semiHidden="0" w:uiPriority="61" w:unhideWhenUsed="0"/>
-    <w:lsdException w:name="Light Grid Accent 4" w:semiHidden="0" w:uiPriority="62" w:unhideWhenUsed="0"/>
-    <w:lsdException w:name="Medium Shading 1 Accent 4" w:semiHidden="0" w:uiPriority="63" w:unhideWhenUsed="0"/>
-    <w:lsdException w:name="Medium Shading 2 Accent 4" w:semiHidden="0" w:uiPriority="64" w:unhideWhenUsed="0"/>
-    <w:lsdException w:name="Medium List 1 Accent 4" w:semiHidden="0" w:uiPriority="65" w:unhideWhenUsed="0"/>
-    <w:lsdException w:name="Medium List 2 Accent 4" w:semiHidden="0" w:uiPriority="66" w:unhideWhenUsed="0"/>
-    <w:lsdException w:name="Medium Grid 1 Accent 4" w:semiHidden="0" w:uiPriority="67" w:unhideWhenUsed="0"/>
-    <w:lsdException w:name="Medium Grid 2 Accent 4" w:semiHidden="0" w:uiPriority="68" w:unhideWhenUsed="0"/>
-    <w:lsdException w:name="Medium Grid 3 Accent 4" w:semiHidden="0" w:uiPriority="69" w:unhideWhenUsed="0"/>
-    <w:lsdException w:name="Dark List Accent 4" w:semiHidden="0" w:uiPriority="70" w:unhideWhenUsed="0"/>
-    <w:lsdException w:name="Colorful Shading Accent 4" w:semiHidden="0" w:uiPriority="71" w:unhideWhenUsed="0"/>
-    <w:lsdException w:name="Colorful List Accent 4" w:semiHidden="0" w:uiPriority="72" w:unhideWhenUsed="0"/>
-    <w:lsdException w:name="Colorful Grid Accent 4" w:semiHidden="0" w:uiPriority="73" w:unhideWhenUsed="0"/>
-    <w:lsdException w:name="Light Shading Accent 5" w:semiHidden="0" w:uiPriority="60" w:unhideWhenUsed="0"/>
-    <w:lsdException w:name="Light List Accent 5" w:semiHidden="0" w:uiPriority="61" w:unhideWhenUsed="0"/>
-    <w:lsdException w:name="Light Grid Accent 5" w:semiHidden="0" w:uiPriority="62" w:unhideWhenUsed="0"/>
-    <w:lsdException w:name="Medium Shading 1 Accent 5" w:semiHidden="0" w:uiPriority="63" w:unhideWhenUsed="0"/>
-    <w:lsdException w:name="Medium Shading 2 Accent 5" w:semiHidden="0" w:uiPriority="64" w:unhideWhenUsed="0"/>
-    <w:lsdException w:name="Medium List 1 Accent 5" w:semiHidden="0" w:uiPriority="65" w:unhideWhenUsed="0"/>
-    <w:lsdException w:name="Medium List 2 Accent 5" w:semiHidden="0" w:uiPriority="66" w:unhideWhenUsed="0"/>
-    <w:lsdException w:name="Medium Grid 1 Accent 5" w:semiHidden="0" w:uiPriority="67" w:unhideWhenUsed="0"/>
-    <w:lsdException w:name="Medium Grid 2 Accent 5" w:semiHidden="0" w:uiPriority="68" w:unhideWhenUsed="0"/>
-    <w:lsdException w:name="Medium Grid 3 Accent 5" w:semiHidden="0" w:uiPriority="69" w:unhideWhenUsed="0"/>
-    <w:lsdException w:name="Dark List Accent 5" w:semiHidden="0" w:uiPriority="70" w:unhideWhenUsed="0"/>
-    <w:lsdException w:name="Colorful Shading Accent 5" w:semiHidden="0" w:uiPriority="71" w:unhideWhenUsed="0"/>
-    <w:lsdException w:name="Colorful List Accent 5" w:semiHidden="0" w:uiPriority="72" w:unhideWhenUsed="0"/>
-    <w:lsdException w:name="Colorful Grid Accent 5" w:semiHidden="0" w:uiPriority="73" w:unhideWhenUsed="0"/>
-    <w:lsdException w:name="Light Shading Accent 6" w:semiHidden="0" w:uiPriority="60" w:unhideWhenUsed="0"/>
-    <w:lsdException w:name="Light List Accent 6" w:semiHidden="0" w:uiPriority="61" w:unhideWhenUsed="0"/>
-    <w:lsdException w:name="Light Grid Accent 6" w:semiHidden="0" w:uiPriority="62" w:unhideWhenUsed="0"/>
-    <w:lsdException w:name="Medium Shading 1 Accent 6" w:semiHidden="0" w:uiPriority="63" w:unhideWhenUsed="0"/>
-    <w:lsdException w:name="Medium Shading 2 Accent 6" w:semiHidden="0" w:uiPriority="64" w:unhideWhenUsed="0"/>
-    <w:lsdException w:name="Medium List 1 Accent 6" w:semiHidden="0" w:uiPriority="65" w:unhideWhenUsed="0"/>
-    <w:lsdException w:name="Medium List 2 Accent 6" w:semiHidden="0" w:uiPriority="66" w:unhideWhenUsed="0"/>
-    <w:lsdException w:name="Medium Grid 1 Accent 6" w:semiHidden="0" w:uiPriority="67" w:unhideWhenUsed="0"/>
-    <w:lsdException w:name="Medium Grid 2 Accent 6" w:semiHidden="0" w:uiPriority="68" w:unhideWhenUsed="0"/>
-    <w:lsdException w:name="Medium Grid 3 Accent 6" w:semiHidden="0" w:uiPriority="69" w:unhideWhenUsed="0"/>
-    <w:lsdException w:name="Dark List Accent 6" w:semiHidden="0" w:uiPriority="70" w:unhideWhenUsed="0"/>
-    <w:lsdException w:name="Colorful Shading Accent 6" w:semiHidden="0" w:uiPriority="71" w:unhideWhenUsed="0"/>
-    <w:lsdException w:name="Colorful List Accent 6" w:semiHidden="0" w:uiPriority="72" w:unhideWhenUsed="0"/>
-    <w:lsdException w:name="Colorful Grid Accent 6" w:semiHidden="0" w:uiPriority="73" w:unhideWhenUsed="0"/>
-    <w:lsdException w:name="Subtle Emphasis" w:semiHidden="0" w:uiPriority="19" w:unhideWhenUsed="0" w:qFormat="1"/>
-    <w:lsdException w:name="Intense Emphasis" w:semiHidden="0" w:uiPriority="21" w:unhideWhenUsed="0" w:qFormat="1"/>
-    <w:lsdException w:name="Subtle Reference" w:semiHidden="0" w:uiPriority="31" w:unhideWhenUsed="0" w:qFormat="1"/>
-    <w:lsdException w:name="Intense Reference" w:semiHidden="0" w:uiPriority="32" w:unhideWhenUsed="0" w:qFormat="1"/>
-    <w:lsdException w:name="Book Title" w:semiHidden="0" w:uiPriority="33" w:unhideWhenUsed="0" w:qFormat="1"/>
-    <w:lsdException w:name="Bibliography" w:uiPriority="37"/>
-    <w:lsdException w:name="TOC Heading" w:uiPriority="39" w:qFormat="1"/>
-  </w:latentStyles>
-  <w:style w:type="paragraph" w:default="1" w:styleId="Standard">
-    <w:name w:val="Normal"/>
-    <w:qFormat/>
-    <w:rsid w:val="00C17328"/>
-    <w:pPr>
-      <w:spacing w:line="256" w:lineRule="auto"/>
-    </w:pPr>
-  </w:style>
-  <w:style w:type="paragraph" w:styleId="berschrift1">
-    <w:name w:val="heading 1"/>
-    <w:basedOn w:val="Standard"/>
-    <w:next w:val="Standard"/>
-    <w:link w:val="berschrift1Zchn"/>
-    <w:uiPriority w:val="9"/>
-    <w:qFormat/>
-    <w:rsid w:val="00C17328"/>
-    <w:pPr>
-      <w:keepNext/>
-      <w:keepLines/>
-      <w:spacing w:before="240" w:after="0"/>
-      <w:outlineLvl w:val="0"/>
-    </w:pPr>
-    <w:rPr>
-      <w:rFonts w:asciiTheme="majorHAnsi" w:eastAsiaTheme="majorEastAsia" w:hAnsiTheme="majorHAnsi" w:cstheme="majorBidi"/>
-      <w:color w:val="2E74B5" w:themeColor="accent1" w:themeShade="BF"/>
-      <w:sz w:val="32"/>
-      <w:szCs w:val="32"/>
-    </w:rPr>
-  </w:style>
-  <w:style w:type="paragraph" w:styleId="berschrift2">
-    <w:name w:val="heading 2"/>
-    <w:basedOn w:val="Standard"/>
-    <w:next w:val="Standard"/>
-    <w:link w:val="berschrift2Zchn"/>
-    <w:uiPriority w:val="9"/>
-    <w:unhideWhenUsed/>
-    <w:qFormat/>
-    <w:rsid w:val="00010B4F"/>
-    <w:pPr>
-      <w:keepNext/>
-      <w:keepLines/>
-      <w:spacing w:before="40" w:after="0" w:line="259" w:lineRule="auto"/>
-      <w:outlineLvl w:val="1"/>
-    </w:pPr>
-    <w:rPr>
-      <w:rFonts w:asciiTheme="majorHAnsi" w:eastAsiaTheme="majorEastAsia" w:hAnsiTheme="majorHAnsi" w:cstheme="majorBidi"/>
-      <w:color w:val="2E74B5" w:themeColor="accent1" w:themeShade="BF"/>
-      <w:sz w:val="26"/>
-      <w:szCs w:val="26"/>
-    </w:rPr>
-  </w:style>
-  <w:style w:type="character" w:default="1" w:styleId="Absatz-Standardschriftart">
-    <w:name w:val="Default Paragraph Font"/>
-    <w:uiPriority w:val="1"/>
-    <w:semiHidden/>
-    <w:unhideWhenUsed/>
-  </w:style>
-  <w:style w:type="table" w:default="1" w:styleId="NormaleTabelle">
-    <w:name w:val="Normal Table"/>
-    <w:uiPriority w:val="99"/>
-    <w:semiHidden/>
-    <w:unhideWhenUsed/>
-    <w:tblPr>
-      <w:tblInd w:w="0" w:type="dxa"/>
-      <w:tblCellMar>
-        <w:top w:w="0" w:type="dxa"/>
-        <w:left w:w="108" w:type="dxa"/>
-        <w:bottom w:w="0" w:type="dxa"/>
-        <w:right w:w="108" w:type="dxa"/>
-      </w:tblCellMar>
-    </w:tblPr>
-  </w:style>
-  <w:style w:type="numbering" w:default="1" w:styleId="KeineListe">
-    <w:name w:val="No List"/>
-    <w:uiPriority w:val="99"/>
-    <w:semiHidden/>
-    <w:unhideWhenUsed/>
-  </w:style>
-  <w:style w:type="character" w:customStyle="1" w:styleId="berschrift1Zchn">
-    <w:name w:val="Überschrift 1 Zchn"/>
-    <w:basedOn w:val="Absatz-Standardschriftart"/>
-    <w:link w:val="berschrift1"/>
-    <w:uiPriority w:val="9"/>
-    <w:rsid w:val="00C17328"/>
-    <w:rPr>
-      <w:rFonts w:asciiTheme="majorHAnsi" w:eastAsiaTheme="majorEastAsia" w:hAnsiTheme="majorHAnsi" w:cstheme="majorBidi"/>
-      <w:color w:val="2E74B5" w:themeColor="accent1" w:themeShade="BF"/>
-      <w:sz w:val="32"/>
-      <w:szCs w:val="32"/>
-    </w:rPr>
-  </w:style>
-  <w:style w:type="character" w:styleId="Hyperlink">
-    <w:name w:val="Hyperlink"/>
-    <w:basedOn w:val="Absatz-Standardschriftart"/>
-    <w:uiPriority w:val="99"/>
-    <w:unhideWhenUsed/>
-    <w:rsid w:val="00C17328"/>
-    <w:rPr>
-      <w:color w:val="0563C1" w:themeColor="hyperlink"/>
-      <w:u w:val="single"/>
-    </w:rPr>
-  </w:style>
-  <w:style w:type="paragraph" w:styleId="StandardWeb">
-    <w:name w:val="Normal (Web)"/>
-    <w:basedOn w:val="Standard"/>
-    <w:uiPriority w:val="99"/>
-    <w:semiHidden/>
-    <w:unhideWhenUsed/>
-    <w:rsid w:val="00C17328"/>
-    <w:pPr>
-      <w:spacing w:before="100" w:beforeAutospacing="1" w:after="100" w:afterAutospacing="1" w:line="240" w:lineRule="auto"/>
-    </w:pPr>
-    <w:rPr>
-      <w:rFonts w:ascii="Times New Roman" w:eastAsia="Times New Roman" w:hAnsi="Times New Roman" w:cs="Times New Roman"/>
-      <w:sz w:val="24"/>
-      <w:szCs w:val="24"/>
-      <w:lang w:eastAsia="de-AT"/>
-    </w:rPr>
-  </w:style>
-  <w:style w:type="paragraph" w:styleId="Verzeichnis1">
-    <w:name w:val="toc 1"/>
-    <w:basedOn w:val="Standard"/>
-    <w:next w:val="Standard"/>
-    <w:autoRedefine/>
-    <w:uiPriority w:val="39"/>
-    <w:unhideWhenUsed/>
-    <w:rsid w:val="00C17328"/>
-    <w:pPr>
-      <w:spacing w:after="100"/>
-    </w:pPr>
-  </w:style>
-  <w:style w:type="paragraph" w:styleId="Verzeichnis2">
-    <w:name w:val="toc 2"/>
-    <w:basedOn w:val="Standard"/>
-    <w:next w:val="Standard"/>
-    <w:autoRedefine/>
-    <w:uiPriority w:val="39"/>
-    <w:semiHidden/>
-    <w:unhideWhenUsed/>
-    <w:rsid w:val="00C17328"/>
-    <w:pPr>
-      <w:spacing w:after="100"/>
-      <w:ind w:left="220"/>
-    </w:pPr>
-  </w:style>
-  <w:style w:type="character" w:customStyle="1" w:styleId="KeinLeerraumZchn">
-    <w:name w:val="Kein Leerraum Zchn"/>
-    <w:basedOn w:val="Absatz-Standardschriftart"/>
-    <w:link w:val="KeinLeerraum"/>
-    <w:uiPriority w:val="1"/>
-    <w:locked/>
-    <w:rsid w:val="00C17328"/>
-    <w:rPr>
-      <w:rFonts w:ascii="Times New Roman" w:eastAsiaTheme="minorEastAsia" w:hAnsi="Times New Roman" w:cs="Times New Roman"/>
-      <w:lang w:val="en-US"/>
-    </w:rPr>
-  </w:style>
-  <w:style w:type="paragraph" w:styleId="KeinLeerraum">
-    <w:name w:val="No Spacing"/>
-    <w:link w:val="KeinLeerraumZchn"/>
-    <w:uiPriority w:val="1"/>
-    <w:qFormat/>
-    <w:rsid w:val="00C17328"/>
-    <w:pPr>
-      <w:spacing w:after="0" w:line="240" w:lineRule="auto"/>
-    </w:pPr>
-    <w:rPr>
-      <w:rFonts w:ascii="Times New Roman" w:eastAsiaTheme="minorEastAsia" w:hAnsi="Times New Roman" w:cs="Times New Roman"/>
-      <w:lang w:val="en-US"/>
-    </w:rPr>
-  </w:style>
-  <w:style w:type="paragraph" w:styleId="Inhaltsverzeichnisberschrift">
-    <w:name w:val="TOC Heading"/>
-    <w:basedOn w:val="berschrift1"/>
-    <w:next w:val="Standard"/>
-    <w:uiPriority w:val="39"/>
-    <w:semiHidden/>
-    <w:unhideWhenUsed/>
-    <w:qFormat/>
-    <w:rsid w:val="00C17328"/>
-    <w:pPr>
-      <w:outlineLvl w:val="9"/>
-    </w:pPr>
-    <w:rPr>
-      <w:lang w:val="en-US"/>
-    </w:rPr>
-  </w:style>
-  <w:style w:type="table" w:styleId="Tabellenraster">
-    <w:name w:val="Table Grid"/>
-    <w:basedOn w:val="NormaleTabelle"/>
-    <w:uiPriority w:val="39"/>
-    <w:rsid w:val="00C17328"/>
-    <w:pPr>
-      <w:spacing w:after="0" w:line="240" w:lineRule="auto"/>
-    </w:pPr>
-    <w:tblPr>
-      <w:tblBorders>
-        <w:top w:val="single" w:sz="4" w:space="0" w:color="auto"/>
-        <w:left w:val="single" w:sz="4" w:space="0" w:color="auto"/>
-        <w:bottom w:val="single" w:sz="4" w:space="0" w:color="auto"/>
-        <w:right w:val="single" w:sz="4" w:space="0" w:color="auto"/>
-        <w:insideH w:val="single" w:sz="4" w:space="0" w:color="auto"/>
-        <w:insideV w:val="single" w:sz="4" w:space="0" w:color="auto"/>
-      </w:tblBorders>
-    </w:tblPr>
-  </w:style>
-  <w:style w:type="character" w:customStyle="1" w:styleId="apple-converted-space">
-    <w:name w:val="apple-converted-space"/>
-    <w:basedOn w:val="Absatz-Standardschriftart"/>
-    <w:rsid w:val="00C17328"/>
-  </w:style>
-  <w:style w:type="character" w:customStyle="1" w:styleId="berschrift2Zchn">
-    <w:name w:val="Überschrift 2 Zchn"/>
-    <w:basedOn w:val="Absatz-Standardschriftart"/>
-    <w:link w:val="berschrift2"/>
-    <w:uiPriority w:val="9"/>
-    <w:rsid w:val="00010B4F"/>
-    <w:rPr>
-      <w:rFonts w:asciiTheme="majorHAnsi" w:eastAsiaTheme="majorEastAsia" w:hAnsiTheme="majorHAnsi" w:cstheme="majorBidi"/>
-      <w:color w:val="2E74B5" w:themeColor="accent1" w:themeShade="BF"/>
-      <w:sz w:val="26"/>
-      <w:szCs w:val="26"/>
-    </w:rPr>
-  </w:style>
-  <w:style w:type="paragraph" w:styleId="Listenabsatz">
-    <w:name w:val="List Paragraph"/>
-    <w:basedOn w:val="Standard"/>
-    <w:uiPriority w:val="34"/>
-    <w:qFormat/>
-    <w:rsid w:val="00010B4F"/>
-    <w:pPr>
-      <w:ind w:left="720"/>
-      <w:contextualSpacing/>
-    </w:pPr>
-  </w:style>
-  <w:style w:type="paragraph" w:styleId="Sprechblasentext">
-    <w:name w:val="Balloon Text"/>
-    <w:basedOn w:val="Standard"/>
-    <w:link w:val="SprechblasentextZchn"/>
-    <w:uiPriority w:val="99"/>
-    <w:semiHidden/>
-    <w:unhideWhenUsed/>
-    <w:rsid w:val="00815A4D"/>
-    <w:pPr>
-      <w:spacing w:after="0" w:line="240" w:lineRule="auto"/>
-    </w:pPr>
-    <w:rPr>
-      <w:rFonts w:ascii="Tahoma" w:hAnsi="Tahoma" w:cs="Tahoma"/>
-      <w:sz w:val="16"/>
-      <w:szCs w:val="16"/>
-    </w:rPr>
-  </w:style>
-  <w:style w:type="character" w:customStyle="1" w:styleId="SprechblasentextZchn">
-    <w:name w:val="Sprechblasentext Zchn"/>
-    <w:basedOn w:val="Absatz-Standardschriftart"/>
-    <w:link w:val="Sprechblasentext"/>
+  <w:style w:type="character" w:customStyle="1" w:styleId="BalloonTextChar">
+    <w:name w:val="Balloon Text Char"/>
+    <w:basedOn w:val="DefaultParagraphFont"/>
+    <w:link w:val="BalloonText"/>
     <w:uiPriority w:val="99"/>
     <w:semiHidden/>
     <w:rsid w:val="00815A4D"/>
@@ -7063,7 +7181,7 @@
   <a:extraClrSchemeLst/>
   <a:extLst>
     <a:ext uri="{05A4C25C-085E-4340-85A3-A5531E510DB2}">
-      <thm15:themeFamily xmlns:thm15="http://schemas.microsoft.com/office/thememl/2012/main" xmlns="" name="Office Theme" id="{62F939B6-93AF-4DB8-9C6B-D6C7DFDC589F}" vid="{4A3C46E8-61CC-4603-A589-7422A47A8E4A}"/>
+      <thm15:themeFamily xmlns:thm15="http://schemas.microsoft.com/office/thememl/2012/main" name="Office Theme" id="{62F939B6-93AF-4DB8-9C6B-D6C7DFDC589F}" vid="{4A3C46E8-61CC-4603-A589-7422A47A8E4A}"/>
     </a:ext>
   </a:extLst>
 </a:theme>
@@ -7074,7 +7192,7 @@
 </file>
 
 <file path=customXml/itemProps1.xml><?xml version="1.0" encoding="utf-8"?>
-<ds:datastoreItem xmlns:ds="http://schemas.openxmlformats.org/officeDocument/2006/customXml" ds:itemID="{E39E1EEC-D601-4C6E-9002-C7E40714400C}">
+<ds:datastoreItem xmlns:ds="http://schemas.openxmlformats.org/officeDocument/2006/customXml" ds:itemID="{3C57C224-1CAD-46E3-BDB5-3AA41448F6C4}">
   <ds:schemaRefs>
     <ds:schemaRef ds:uri="http://schemas.openxmlformats.org/officeDocument/2006/bibliography"/>
   </ds:schemaRefs>

</xml_diff>